<commit_message>
table of conetnets added
</commit_message>
<xml_diff>
--- a/purposal/IPR2.docx
+++ b/purposal/IPR2.docx
@@ -24,30 +24,1696 @@
       </w:r>
     </w:p>
     <w:p/>
+    <w:sdt>
+      <w:sdtPr>
+        <w:id w:val="1785763566"/>
+        <w:docPartObj>
+          <w:docPartGallery w:val="Table of Contents"/>
+          <w:docPartUnique/>
+        </w:docPartObj>
+      </w:sdtPr>
+      <w:sdtEndPr>
+        <w:rPr>
+          <w:rFonts w:ascii="Times New Roman" w:eastAsia="Times New Roman" w:hAnsi="Times New Roman" w:cs="Times New Roman"/>
+          <w:noProof/>
+          <w:color w:val="auto"/>
+          <w:sz w:val="24"/>
+          <w:szCs w:val="24"/>
+          <w:lang w:val="en-IN" w:eastAsia="en-GB"/>
+        </w:rPr>
+      </w:sdtEndPr>
+      <w:sdtContent>
+        <w:p>
+          <w:pPr>
+            <w:pStyle w:val="TOCHeading"/>
+          </w:pPr>
+          <w:r>
+            <w:t>Table of Contents</w:t>
+          </w:r>
+        </w:p>
+        <w:p>
+          <w:pPr>
+            <w:pStyle w:val="TOC2"/>
+            <w:tabs>
+              <w:tab w:val="right" w:leader="dot" w:pos="9016"/>
+            </w:tabs>
+            <w:rPr>
+              <w:rFonts w:eastAsiaTheme="minorEastAsia" w:cstheme="minorBidi"/>
+              <w:b w:val="0"/>
+              <w:bCs w:val="0"/>
+              <w:noProof/>
+              <w:sz w:val="24"/>
+              <w:szCs w:val="24"/>
+            </w:rPr>
+          </w:pPr>
+          <w:r>
+            <w:rPr>
+              <w:b w:val="0"/>
+              <w:bCs w:val="0"/>
+            </w:rPr>
+            <w:fldChar w:fldCharType="begin"/>
+          </w:r>
+          <w:r>
+            <w:instrText xml:space="preserve"> TOC \o "1-3" \h \z \u </w:instrText>
+          </w:r>
+          <w:r>
+            <w:rPr>
+              <w:b w:val="0"/>
+              <w:bCs w:val="0"/>
+            </w:rPr>
+            <w:fldChar w:fldCharType="separate"/>
+          </w:r>
+          <w:hyperlink w:anchor="_Toc76033541" w:history="1">
+            <w:r>
+              <w:rPr>
+                <w:rStyle w:val="Hyperlink"/>
+                <w:rFonts w:eastAsiaTheme="majorEastAsia"/>
+                <w:noProof/>
+              </w:rPr>
+              <w:t>Introduction</w:t>
+            </w:r>
+            <w:r>
+              <w:rPr>
+                <w:noProof/>
+                <w:webHidden/>
+              </w:rPr>
+              <w:tab/>
+            </w:r>
+            <w:r>
+              <w:rPr>
+                <w:noProof/>
+                <w:webHidden/>
+              </w:rPr>
+              <w:fldChar w:fldCharType="begin"/>
+            </w:r>
+            <w:r>
+              <w:rPr>
+                <w:noProof/>
+                <w:webHidden/>
+              </w:rPr>
+              <w:instrText xml:space="preserve"> PAGEREF _Toc76033541 \h </w:instrText>
+            </w:r>
+            <w:r>
+              <w:rPr>
+                <w:noProof/>
+                <w:webHidden/>
+              </w:rPr>
+            </w:r>
+            <w:r>
+              <w:rPr>
+                <w:noProof/>
+                <w:webHidden/>
+              </w:rPr>
+              <w:fldChar w:fldCharType="separate"/>
+            </w:r>
+            <w:r>
+              <w:rPr>
+                <w:noProof/>
+                <w:webHidden/>
+              </w:rPr>
+              <w:t>3</w:t>
+            </w:r>
+            <w:r>
+              <w:rPr>
+                <w:noProof/>
+                <w:webHidden/>
+              </w:rPr>
+              <w:fldChar w:fldCharType="end"/>
+            </w:r>
+          </w:hyperlink>
+        </w:p>
+        <w:p>
+          <w:pPr>
+            <w:pStyle w:val="TOC3"/>
+            <w:tabs>
+              <w:tab w:val="right" w:leader="dot" w:pos="9016"/>
+            </w:tabs>
+            <w:rPr>
+              <w:rFonts w:eastAsiaTheme="minorEastAsia" w:cstheme="minorBidi"/>
+              <w:noProof/>
+              <w:sz w:val="24"/>
+              <w:szCs w:val="24"/>
+            </w:rPr>
+          </w:pPr>
+          <w:hyperlink w:anchor="_Toc76033542" w:history="1">
+            <w:r>
+              <w:rPr>
+                <w:rStyle w:val="Hyperlink"/>
+                <w:rFonts w:eastAsiaTheme="majorEastAsia"/>
+                <w:noProof/>
+              </w:rPr>
+              <w:t>Problem</w:t>
+            </w:r>
+            <w:r>
+              <w:rPr>
+                <w:noProof/>
+                <w:webHidden/>
+              </w:rPr>
+              <w:tab/>
+            </w:r>
+            <w:r>
+              <w:rPr>
+                <w:noProof/>
+                <w:webHidden/>
+              </w:rPr>
+              <w:fldChar w:fldCharType="begin"/>
+            </w:r>
+            <w:r>
+              <w:rPr>
+                <w:noProof/>
+                <w:webHidden/>
+              </w:rPr>
+              <w:instrText xml:space="preserve"> PAGEREF _Toc76033542 \h </w:instrText>
+            </w:r>
+            <w:r>
+              <w:rPr>
+                <w:noProof/>
+                <w:webHidden/>
+              </w:rPr>
+            </w:r>
+            <w:r>
+              <w:rPr>
+                <w:noProof/>
+                <w:webHidden/>
+              </w:rPr>
+              <w:fldChar w:fldCharType="separate"/>
+            </w:r>
+            <w:r>
+              <w:rPr>
+                <w:noProof/>
+                <w:webHidden/>
+              </w:rPr>
+              <w:t>3</w:t>
+            </w:r>
+            <w:r>
+              <w:rPr>
+                <w:noProof/>
+                <w:webHidden/>
+              </w:rPr>
+              <w:fldChar w:fldCharType="end"/>
+            </w:r>
+          </w:hyperlink>
+        </w:p>
+        <w:p>
+          <w:pPr>
+            <w:pStyle w:val="TOC3"/>
+            <w:tabs>
+              <w:tab w:val="right" w:leader="dot" w:pos="9016"/>
+            </w:tabs>
+            <w:rPr>
+              <w:rFonts w:eastAsiaTheme="minorEastAsia" w:cstheme="minorBidi"/>
+              <w:noProof/>
+              <w:sz w:val="24"/>
+              <w:szCs w:val="24"/>
+            </w:rPr>
+          </w:pPr>
+          <w:hyperlink w:anchor="_Toc76033543" w:history="1">
+            <w:r>
+              <w:rPr>
+                <w:rStyle w:val="Hyperlink"/>
+                <w:rFonts w:eastAsiaTheme="majorEastAsia"/>
+                <w:noProof/>
+              </w:rPr>
+              <w:t>Hypothesis</w:t>
+            </w:r>
+            <w:r>
+              <w:rPr>
+                <w:noProof/>
+                <w:webHidden/>
+              </w:rPr>
+              <w:tab/>
+            </w:r>
+            <w:r>
+              <w:rPr>
+                <w:noProof/>
+                <w:webHidden/>
+              </w:rPr>
+              <w:fldChar w:fldCharType="begin"/>
+            </w:r>
+            <w:r>
+              <w:rPr>
+                <w:noProof/>
+                <w:webHidden/>
+              </w:rPr>
+              <w:instrText xml:space="preserve"> PAGEREF _Toc76033543 \h </w:instrText>
+            </w:r>
+            <w:r>
+              <w:rPr>
+                <w:noProof/>
+                <w:webHidden/>
+              </w:rPr>
+            </w:r>
+            <w:r>
+              <w:rPr>
+                <w:noProof/>
+                <w:webHidden/>
+              </w:rPr>
+              <w:fldChar w:fldCharType="separate"/>
+            </w:r>
+            <w:r>
+              <w:rPr>
+                <w:noProof/>
+                <w:webHidden/>
+              </w:rPr>
+              <w:t>3</w:t>
+            </w:r>
+            <w:r>
+              <w:rPr>
+                <w:noProof/>
+                <w:webHidden/>
+              </w:rPr>
+              <w:fldChar w:fldCharType="end"/>
+            </w:r>
+          </w:hyperlink>
+        </w:p>
+        <w:p>
+          <w:pPr>
+            <w:pStyle w:val="TOC2"/>
+            <w:tabs>
+              <w:tab w:val="right" w:leader="dot" w:pos="9016"/>
+            </w:tabs>
+            <w:rPr>
+              <w:rFonts w:eastAsiaTheme="minorEastAsia" w:cstheme="minorBidi"/>
+              <w:b w:val="0"/>
+              <w:bCs w:val="0"/>
+              <w:noProof/>
+              <w:sz w:val="24"/>
+              <w:szCs w:val="24"/>
+            </w:rPr>
+          </w:pPr>
+          <w:hyperlink w:anchor="_Toc76033544" w:history="1">
+            <w:r>
+              <w:rPr>
+                <w:rStyle w:val="Hyperlink"/>
+                <w:rFonts w:eastAsiaTheme="majorEastAsia"/>
+                <w:noProof/>
+              </w:rPr>
+              <w:t>Background Research</w:t>
+            </w:r>
+            <w:r>
+              <w:rPr>
+                <w:noProof/>
+                <w:webHidden/>
+              </w:rPr>
+              <w:tab/>
+            </w:r>
+            <w:r>
+              <w:rPr>
+                <w:noProof/>
+                <w:webHidden/>
+              </w:rPr>
+              <w:fldChar w:fldCharType="begin"/>
+            </w:r>
+            <w:r>
+              <w:rPr>
+                <w:noProof/>
+                <w:webHidden/>
+              </w:rPr>
+              <w:instrText xml:space="preserve"> PAGEREF _Toc76033544 \h </w:instrText>
+            </w:r>
+            <w:r>
+              <w:rPr>
+                <w:noProof/>
+                <w:webHidden/>
+              </w:rPr>
+            </w:r>
+            <w:r>
+              <w:rPr>
+                <w:noProof/>
+                <w:webHidden/>
+              </w:rPr>
+              <w:fldChar w:fldCharType="separate"/>
+            </w:r>
+            <w:r>
+              <w:rPr>
+                <w:noProof/>
+                <w:webHidden/>
+              </w:rPr>
+              <w:t>3</w:t>
+            </w:r>
+            <w:r>
+              <w:rPr>
+                <w:noProof/>
+                <w:webHidden/>
+              </w:rPr>
+              <w:fldChar w:fldCharType="end"/>
+            </w:r>
+          </w:hyperlink>
+        </w:p>
+        <w:p>
+          <w:pPr>
+            <w:pStyle w:val="TOC3"/>
+            <w:tabs>
+              <w:tab w:val="right" w:leader="dot" w:pos="9016"/>
+            </w:tabs>
+            <w:rPr>
+              <w:rFonts w:eastAsiaTheme="minorEastAsia" w:cstheme="minorBidi"/>
+              <w:noProof/>
+              <w:sz w:val="24"/>
+              <w:szCs w:val="24"/>
+            </w:rPr>
+          </w:pPr>
+          <w:hyperlink w:anchor="_Toc76033545" w:history="1">
+            <w:r>
+              <w:rPr>
+                <w:rStyle w:val="Hyperlink"/>
+                <w:rFonts w:eastAsiaTheme="majorEastAsia"/>
+                <w:noProof/>
+              </w:rPr>
+              <w:t>Analysis on project data</w:t>
+            </w:r>
+            <w:r>
+              <w:rPr>
+                <w:noProof/>
+                <w:webHidden/>
+              </w:rPr>
+              <w:tab/>
+            </w:r>
+            <w:r>
+              <w:rPr>
+                <w:noProof/>
+                <w:webHidden/>
+              </w:rPr>
+              <w:fldChar w:fldCharType="begin"/>
+            </w:r>
+            <w:r>
+              <w:rPr>
+                <w:noProof/>
+                <w:webHidden/>
+              </w:rPr>
+              <w:instrText xml:space="preserve"> PAGEREF _Toc76033545 \h </w:instrText>
+            </w:r>
+            <w:r>
+              <w:rPr>
+                <w:noProof/>
+                <w:webHidden/>
+              </w:rPr>
+            </w:r>
+            <w:r>
+              <w:rPr>
+                <w:noProof/>
+                <w:webHidden/>
+              </w:rPr>
+              <w:fldChar w:fldCharType="separate"/>
+            </w:r>
+            <w:r>
+              <w:rPr>
+                <w:noProof/>
+                <w:webHidden/>
+              </w:rPr>
+              <w:t>4</w:t>
+            </w:r>
+            <w:r>
+              <w:rPr>
+                <w:noProof/>
+                <w:webHidden/>
+              </w:rPr>
+              <w:fldChar w:fldCharType="end"/>
+            </w:r>
+          </w:hyperlink>
+        </w:p>
+        <w:p>
+          <w:pPr>
+            <w:pStyle w:val="TOC2"/>
+            <w:tabs>
+              <w:tab w:val="right" w:leader="dot" w:pos="9016"/>
+            </w:tabs>
+            <w:rPr>
+              <w:rFonts w:eastAsiaTheme="minorEastAsia" w:cstheme="minorBidi"/>
+              <w:b w:val="0"/>
+              <w:bCs w:val="0"/>
+              <w:noProof/>
+              <w:sz w:val="24"/>
+              <w:szCs w:val="24"/>
+            </w:rPr>
+          </w:pPr>
+          <w:hyperlink w:anchor="_Toc76033546" w:history="1">
+            <w:r>
+              <w:rPr>
+                <w:rStyle w:val="Hyperlink"/>
+                <w:rFonts w:eastAsiaTheme="majorEastAsia"/>
+                <w:noProof/>
+              </w:rPr>
+              <w:t>About Machine Learning</w:t>
+            </w:r>
+            <w:r>
+              <w:rPr>
+                <w:noProof/>
+                <w:webHidden/>
+              </w:rPr>
+              <w:tab/>
+            </w:r>
+            <w:r>
+              <w:rPr>
+                <w:noProof/>
+                <w:webHidden/>
+              </w:rPr>
+              <w:fldChar w:fldCharType="begin"/>
+            </w:r>
+            <w:r>
+              <w:rPr>
+                <w:noProof/>
+                <w:webHidden/>
+              </w:rPr>
+              <w:instrText xml:space="preserve"> PAGEREF _Toc76033546 \h </w:instrText>
+            </w:r>
+            <w:r>
+              <w:rPr>
+                <w:noProof/>
+                <w:webHidden/>
+              </w:rPr>
+            </w:r>
+            <w:r>
+              <w:rPr>
+                <w:noProof/>
+                <w:webHidden/>
+              </w:rPr>
+              <w:fldChar w:fldCharType="separate"/>
+            </w:r>
+            <w:r>
+              <w:rPr>
+                <w:noProof/>
+                <w:webHidden/>
+              </w:rPr>
+              <w:t>5</w:t>
+            </w:r>
+            <w:r>
+              <w:rPr>
+                <w:noProof/>
+                <w:webHidden/>
+              </w:rPr>
+              <w:fldChar w:fldCharType="end"/>
+            </w:r>
+          </w:hyperlink>
+        </w:p>
+        <w:p>
+          <w:pPr>
+            <w:pStyle w:val="TOC3"/>
+            <w:tabs>
+              <w:tab w:val="right" w:leader="dot" w:pos="9016"/>
+            </w:tabs>
+            <w:rPr>
+              <w:rFonts w:eastAsiaTheme="minorEastAsia" w:cstheme="minorBidi"/>
+              <w:noProof/>
+              <w:sz w:val="24"/>
+              <w:szCs w:val="24"/>
+            </w:rPr>
+          </w:pPr>
+          <w:hyperlink w:anchor="_Toc76033547" w:history="1">
+            <w:r>
+              <w:rPr>
+                <w:rStyle w:val="Hyperlink"/>
+                <w:noProof/>
+              </w:rPr>
+              <w:t>Regression</w:t>
+            </w:r>
+            <w:r>
+              <w:rPr>
+                <w:noProof/>
+                <w:webHidden/>
+              </w:rPr>
+              <w:tab/>
+            </w:r>
+            <w:r>
+              <w:rPr>
+                <w:noProof/>
+                <w:webHidden/>
+              </w:rPr>
+              <w:fldChar w:fldCharType="begin"/>
+            </w:r>
+            <w:r>
+              <w:rPr>
+                <w:noProof/>
+                <w:webHidden/>
+              </w:rPr>
+              <w:instrText xml:space="preserve"> PAGEREF _Toc76033547 \h </w:instrText>
+            </w:r>
+            <w:r>
+              <w:rPr>
+                <w:noProof/>
+                <w:webHidden/>
+              </w:rPr>
+            </w:r>
+            <w:r>
+              <w:rPr>
+                <w:noProof/>
+                <w:webHidden/>
+              </w:rPr>
+              <w:fldChar w:fldCharType="separate"/>
+            </w:r>
+            <w:r>
+              <w:rPr>
+                <w:noProof/>
+                <w:webHidden/>
+              </w:rPr>
+              <w:t>6</w:t>
+            </w:r>
+            <w:r>
+              <w:rPr>
+                <w:noProof/>
+                <w:webHidden/>
+              </w:rPr>
+              <w:fldChar w:fldCharType="end"/>
+            </w:r>
+          </w:hyperlink>
+        </w:p>
+        <w:p>
+          <w:pPr>
+            <w:pStyle w:val="TOC2"/>
+            <w:tabs>
+              <w:tab w:val="right" w:leader="dot" w:pos="9016"/>
+            </w:tabs>
+            <w:rPr>
+              <w:rFonts w:eastAsiaTheme="minorEastAsia" w:cstheme="minorBidi"/>
+              <w:b w:val="0"/>
+              <w:bCs w:val="0"/>
+              <w:noProof/>
+              <w:sz w:val="24"/>
+              <w:szCs w:val="24"/>
+            </w:rPr>
+          </w:pPr>
+          <w:hyperlink w:anchor="_Toc76033548" w:history="1">
+            <w:r>
+              <w:rPr>
+                <w:rStyle w:val="Hyperlink"/>
+                <w:rFonts w:eastAsiaTheme="majorEastAsia"/>
+                <w:noProof/>
+              </w:rPr>
+              <w:t>Progress</w:t>
+            </w:r>
+            <w:r>
+              <w:rPr>
+                <w:noProof/>
+                <w:webHidden/>
+              </w:rPr>
+              <w:tab/>
+            </w:r>
+            <w:r>
+              <w:rPr>
+                <w:noProof/>
+                <w:webHidden/>
+              </w:rPr>
+              <w:fldChar w:fldCharType="begin"/>
+            </w:r>
+            <w:r>
+              <w:rPr>
+                <w:noProof/>
+                <w:webHidden/>
+              </w:rPr>
+              <w:instrText xml:space="preserve"> PAGEREF _Toc76033548 \h </w:instrText>
+            </w:r>
+            <w:r>
+              <w:rPr>
+                <w:noProof/>
+                <w:webHidden/>
+              </w:rPr>
+            </w:r>
+            <w:r>
+              <w:rPr>
+                <w:noProof/>
+                <w:webHidden/>
+              </w:rPr>
+              <w:fldChar w:fldCharType="separate"/>
+            </w:r>
+            <w:r>
+              <w:rPr>
+                <w:noProof/>
+                <w:webHidden/>
+              </w:rPr>
+              <w:t>6</w:t>
+            </w:r>
+            <w:r>
+              <w:rPr>
+                <w:noProof/>
+                <w:webHidden/>
+              </w:rPr>
+              <w:fldChar w:fldCharType="end"/>
+            </w:r>
+          </w:hyperlink>
+        </w:p>
+        <w:p>
+          <w:pPr>
+            <w:pStyle w:val="TOC3"/>
+            <w:tabs>
+              <w:tab w:val="right" w:leader="dot" w:pos="9016"/>
+            </w:tabs>
+            <w:rPr>
+              <w:rFonts w:eastAsiaTheme="minorEastAsia" w:cstheme="minorBidi"/>
+              <w:noProof/>
+              <w:sz w:val="24"/>
+              <w:szCs w:val="24"/>
+            </w:rPr>
+          </w:pPr>
+          <w:hyperlink w:anchor="_Toc76033549" w:history="1">
+            <w:r>
+              <w:rPr>
+                <w:rStyle w:val="Hyperlink"/>
+                <w:rFonts w:eastAsiaTheme="majorEastAsia"/>
+                <w:noProof/>
+              </w:rPr>
+              <w:t>Tools used in this project</w:t>
+            </w:r>
+            <w:r>
+              <w:rPr>
+                <w:noProof/>
+                <w:webHidden/>
+              </w:rPr>
+              <w:tab/>
+            </w:r>
+            <w:r>
+              <w:rPr>
+                <w:noProof/>
+                <w:webHidden/>
+              </w:rPr>
+              <w:fldChar w:fldCharType="begin"/>
+            </w:r>
+            <w:r>
+              <w:rPr>
+                <w:noProof/>
+                <w:webHidden/>
+              </w:rPr>
+              <w:instrText xml:space="preserve"> PAGEREF _Toc76033549 \h </w:instrText>
+            </w:r>
+            <w:r>
+              <w:rPr>
+                <w:noProof/>
+                <w:webHidden/>
+              </w:rPr>
+            </w:r>
+            <w:r>
+              <w:rPr>
+                <w:noProof/>
+                <w:webHidden/>
+              </w:rPr>
+              <w:fldChar w:fldCharType="separate"/>
+            </w:r>
+            <w:r>
+              <w:rPr>
+                <w:noProof/>
+                <w:webHidden/>
+              </w:rPr>
+              <w:t>6</w:t>
+            </w:r>
+            <w:r>
+              <w:rPr>
+                <w:noProof/>
+                <w:webHidden/>
+              </w:rPr>
+              <w:fldChar w:fldCharType="end"/>
+            </w:r>
+          </w:hyperlink>
+        </w:p>
+        <w:p>
+          <w:pPr>
+            <w:pStyle w:val="TOC3"/>
+            <w:tabs>
+              <w:tab w:val="right" w:leader="dot" w:pos="9016"/>
+            </w:tabs>
+            <w:rPr>
+              <w:rFonts w:eastAsiaTheme="minorEastAsia" w:cstheme="minorBidi"/>
+              <w:noProof/>
+              <w:sz w:val="24"/>
+              <w:szCs w:val="24"/>
+            </w:rPr>
+          </w:pPr>
+          <w:hyperlink w:anchor="_Toc76033550" w:history="1">
+            <w:r>
+              <w:rPr>
+                <w:rStyle w:val="Hyperlink"/>
+                <w:noProof/>
+              </w:rPr>
+              <w:t>What factors influence choosing these tools</w:t>
+            </w:r>
+            <w:r>
+              <w:rPr>
+                <w:noProof/>
+                <w:webHidden/>
+              </w:rPr>
+              <w:tab/>
+            </w:r>
+            <w:r>
+              <w:rPr>
+                <w:noProof/>
+                <w:webHidden/>
+              </w:rPr>
+              <w:fldChar w:fldCharType="begin"/>
+            </w:r>
+            <w:r>
+              <w:rPr>
+                <w:noProof/>
+                <w:webHidden/>
+              </w:rPr>
+              <w:instrText xml:space="preserve"> PAGEREF _Toc76033550 \h </w:instrText>
+            </w:r>
+            <w:r>
+              <w:rPr>
+                <w:noProof/>
+                <w:webHidden/>
+              </w:rPr>
+            </w:r>
+            <w:r>
+              <w:rPr>
+                <w:noProof/>
+                <w:webHidden/>
+              </w:rPr>
+              <w:fldChar w:fldCharType="separate"/>
+            </w:r>
+            <w:r>
+              <w:rPr>
+                <w:noProof/>
+                <w:webHidden/>
+              </w:rPr>
+              <w:t>6</w:t>
+            </w:r>
+            <w:r>
+              <w:rPr>
+                <w:noProof/>
+                <w:webHidden/>
+              </w:rPr>
+              <w:fldChar w:fldCharType="end"/>
+            </w:r>
+          </w:hyperlink>
+        </w:p>
+        <w:p>
+          <w:pPr>
+            <w:pStyle w:val="TOC3"/>
+            <w:tabs>
+              <w:tab w:val="right" w:leader="dot" w:pos="9016"/>
+            </w:tabs>
+            <w:rPr>
+              <w:rFonts w:eastAsiaTheme="minorEastAsia" w:cstheme="minorBidi"/>
+              <w:noProof/>
+              <w:sz w:val="24"/>
+              <w:szCs w:val="24"/>
+            </w:rPr>
+          </w:pPr>
+          <w:hyperlink w:anchor="_Toc76033551" w:history="1">
+            <w:r>
+              <w:rPr>
+                <w:rStyle w:val="Hyperlink"/>
+                <w:rFonts w:eastAsiaTheme="majorEastAsia"/>
+                <w:noProof/>
+              </w:rPr>
+              <w:t>Project Update</w:t>
+            </w:r>
+            <w:r>
+              <w:rPr>
+                <w:noProof/>
+                <w:webHidden/>
+              </w:rPr>
+              <w:tab/>
+            </w:r>
+            <w:r>
+              <w:rPr>
+                <w:noProof/>
+                <w:webHidden/>
+              </w:rPr>
+              <w:fldChar w:fldCharType="begin"/>
+            </w:r>
+            <w:r>
+              <w:rPr>
+                <w:noProof/>
+                <w:webHidden/>
+              </w:rPr>
+              <w:instrText xml:space="preserve"> PAGEREF _Toc76033551 \h </w:instrText>
+            </w:r>
+            <w:r>
+              <w:rPr>
+                <w:noProof/>
+                <w:webHidden/>
+              </w:rPr>
+            </w:r>
+            <w:r>
+              <w:rPr>
+                <w:noProof/>
+                <w:webHidden/>
+              </w:rPr>
+              <w:fldChar w:fldCharType="separate"/>
+            </w:r>
+            <w:r>
+              <w:rPr>
+                <w:noProof/>
+                <w:webHidden/>
+              </w:rPr>
+              <w:t>6</w:t>
+            </w:r>
+            <w:r>
+              <w:rPr>
+                <w:noProof/>
+                <w:webHidden/>
+              </w:rPr>
+              <w:fldChar w:fldCharType="end"/>
+            </w:r>
+          </w:hyperlink>
+        </w:p>
+        <w:p>
+          <w:pPr>
+            <w:pStyle w:val="TOC3"/>
+            <w:tabs>
+              <w:tab w:val="right" w:leader="dot" w:pos="9016"/>
+            </w:tabs>
+            <w:rPr>
+              <w:rFonts w:eastAsiaTheme="minorEastAsia" w:cstheme="minorBidi"/>
+              <w:noProof/>
+              <w:sz w:val="24"/>
+              <w:szCs w:val="24"/>
+            </w:rPr>
+          </w:pPr>
+          <w:hyperlink w:anchor="_Toc76033552" w:history="1">
+            <w:r>
+              <w:rPr>
+                <w:rStyle w:val="Hyperlink"/>
+                <w:noProof/>
+              </w:rPr>
+              <w:t>Problems</w:t>
+            </w:r>
+            <w:r>
+              <w:rPr>
+                <w:noProof/>
+                <w:webHidden/>
+              </w:rPr>
+              <w:tab/>
+            </w:r>
+            <w:r>
+              <w:rPr>
+                <w:noProof/>
+                <w:webHidden/>
+              </w:rPr>
+              <w:fldChar w:fldCharType="begin"/>
+            </w:r>
+            <w:r>
+              <w:rPr>
+                <w:noProof/>
+                <w:webHidden/>
+              </w:rPr>
+              <w:instrText xml:space="preserve"> PAGEREF _Toc76033552 \h </w:instrText>
+            </w:r>
+            <w:r>
+              <w:rPr>
+                <w:noProof/>
+                <w:webHidden/>
+              </w:rPr>
+            </w:r>
+            <w:r>
+              <w:rPr>
+                <w:noProof/>
+                <w:webHidden/>
+              </w:rPr>
+              <w:fldChar w:fldCharType="separate"/>
+            </w:r>
+            <w:r>
+              <w:rPr>
+                <w:noProof/>
+                <w:webHidden/>
+              </w:rPr>
+              <w:t>7</w:t>
+            </w:r>
+            <w:r>
+              <w:rPr>
+                <w:noProof/>
+                <w:webHidden/>
+              </w:rPr>
+              <w:fldChar w:fldCharType="end"/>
+            </w:r>
+          </w:hyperlink>
+        </w:p>
+        <w:p>
+          <w:pPr>
+            <w:pStyle w:val="TOC2"/>
+            <w:tabs>
+              <w:tab w:val="right" w:leader="dot" w:pos="9016"/>
+            </w:tabs>
+            <w:rPr>
+              <w:rFonts w:eastAsiaTheme="minorEastAsia" w:cstheme="minorBidi"/>
+              <w:b w:val="0"/>
+              <w:bCs w:val="0"/>
+              <w:noProof/>
+              <w:sz w:val="24"/>
+              <w:szCs w:val="24"/>
+            </w:rPr>
+          </w:pPr>
+          <w:hyperlink w:anchor="_Toc76033553" w:history="1">
+            <w:r>
+              <w:rPr>
+                <w:rStyle w:val="Hyperlink"/>
+                <w:noProof/>
+              </w:rPr>
+              <w:t>Project Plan</w:t>
+            </w:r>
+            <w:r>
+              <w:rPr>
+                <w:noProof/>
+                <w:webHidden/>
+              </w:rPr>
+              <w:tab/>
+            </w:r>
+            <w:r>
+              <w:rPr>
+                <w:noProof/>
+                <w:webHidden/>
+              </w:rPr>
+              <w:fldChar w:fldCharType="begin"/>
+            </w:r>
+            <w:r>
+              <w:rPr>
+                <w:noProof/>
+                <w:webHidden/>
+              </w:rPr>
+              <w:instrText xml:space="preserve"> PAGEREF _Toc76033553 \h </w:instrText>
+            </w:r>
+            <w:r>
+              <w:rPr>
+                <w:noProof/>
+                <w:webHidden/>
+              </w:rPr>
+            </w:r>
+            <w:r>
+              <w:rPr>
+                <w:noProof/>
+                <w:webHidden/>
+              </w:rPr>
+              <w:fldChar w:fldCharType="separate"/>
+            </w:r>
+            <w:r>
+              <w:rPr>
+                <w:noProof/>
+                <w:webHidden/>
+              </w:rPr>
+              <w:t>7</w:t>
+            </w:r>
+            <w:r>
+              <w:rPr>
+                <w:noProof/>
+                <w:webHidden/>
+              </w:rPr>
+              <w:fldChar w:fldCharType="end"/>
+            </w:r>
+          </w:hyperlink>
+        </w:p>
+        <w:p>
+          <w:pPr>
+            <w:pStyle w:val="TOC3"/>
+            <w:tabs>
+              <w:tab w:val="right" w:leader="dot" w:pos="9016"/>
+            </w:tabs>
+            <w:rPr>
+              <w:rFonts w:eastAsiaTheme="minorEastAsia" w:cstheme="minorBidi"/>
+              <w:noProof/>
+              <w:sz w:val="24"/>
+              <w:szCs w:val="24"/>
+            </w:rPr>
+          </w:pPr>
+          <w:hyperlink w:anchor="_Toc76033554" w:history="1">
+            <w:r>
+              <w:rPr>
+                <w:rStyle w:val="Hyperlink"/>
+                <w:noProof/>
+              </w:rPr>
+              <w:t>Progress up to date</w:t>
+            </w:r>
+            <w:r>
+              <w:rPr>
+                <w:noProof/>
+                <w:webHidden/>
+              </w:rPr>
+              <w:tab/>
+            </w:r>
+            <w:r>
+              <w:rPr>
+                <w:noProof/>
+                <w:webHidden/>
+              </w:rPr>
+              <w:fldChar w:fldCharType="begin"/>
+            </w:r>
+            <w:r>
+              <w:rPr>
+                <w:noProof/>
+                <w:webHidden/>
+              </w:rPr>
+              <w:instrText xml:space="preserve"> PAGEREF _Toc76033554 \h </w:instrText>
+            </w:r>
+            <w:r>
+              <w:rPr>
+                <w:noProof/>
+                <w:webHidden/>
+              </w:rPr>
+            </w:r>
+            <w:r>
+              <w:rPr>
+                <w:noProof/>
+                <w:webHidden/>
+              </w:rPr>
+              <w:fldChar w:fldCharType="separate"/>
+            </w:r>
+            <w:r>
+              <w:rPr>
+                <w:noProof/>
+                <w:webHidden/>
+              </w:rPr>
+              <w:t>7</w:t>
+            </w:r>
+            <w:r>
+              <w:rPr>
+                <w:noProof/>
+                <w:webHidden/>
+              </w:rPr>
+              <w:fldChar w:fldCharType="end"/>
+            </w:r>
+          </w:hyperlink>
+        </w:p>
+        <w:p>
+          <w:pPr>
+            <w:pStyle w:val="TOC3"/>
+            <w:tabs>
+              <w:tab w:val="right" w:leader="dot" w:pos="9016"/>
+            </w:tabs>
+            <w:rPr>
+              <w:rFonts w:eastAsiaTheme="minorEastAsia" w:cstheme="minorBidi"/>
+              <w:noProof/>
+              <w:sz w:val="24"/>
+              <w:szCs w:val="24"/>
+            </w:rPr>
+          </w:pPr>
+          <w:hyperlink w:anchor="_Toc76033555" w:history="1">
+            <w:r>
+              <w:rPr>
+                <w:rStyle w:val="Hyperlink"/>
+                <w:noProof/>
+              </w:rPr>
+              <w:t>Progress further</w:t>
+            </w:r>
+            <w:r>
+              <w:rPr>
+                <w:noProof/>
+                <w:webHidden/>
+              </w:rPr>
+              <w:tab/>
+            </w:r>
+            <w:r>
+              <w:rPr>
+                <w:noProof/>
+                <w:webHidden/>
+              </w:rPr>
+              <w:fldChar w:fldCharType="begin"/>
+            </w:r>
+            <w:r>
+              <w:rPr>
+                <w:noProof/>
+                <w:webHidden/>
+              </w:rPr>
+              <w:instrText xml:space="preserve"> PAGEREF _Toc76033555 \h </w:instrText>
+            </w:r>
+            <w:r>
+              <w:rPr>
+                <w:noProof/>
+                <w:webHidden/>
+              </w:rPr>
+            </w:r>
+            <w:r>
+              <w:rPr>
+                <w:noProof/>
+                <w:webHidden/>
+              </w:rPr>
+              <w:fldChar w:fldCharType="separate"/>
+            </w:r>
+            <w:r>
+              <w:rPr>
+                <w:noProof/>
+                <w:webHidden/>
+              </w:rPr>
+              <w:t>7</w:t>
+            </w:r>
+            <w:r>
+              <w:rPr>
+                <w:noProof/>
+                <w:webHidden/>
+              </w:rPr>
+              <w:fldChar w:fldCharType="end"/>
+            </w:r>
+          </w:hyperlink>
+        </w:p>
+        <w:p>
+          <w:pPr>
+            <w:pStyle w:val="TOC2"/>
+            <w:tabs>
+              <w:tab w:val="right" w:leader="dot" w:pos="9016"/>
+            </w:tabs>
+            <w:rPr>
+              <w:rFonts w:eastAsiaTheme="minorEastAsia" w:cstheme="minorBidi"/>
+              <w:b w:val="0"/>
+              <w:bCs w:val="0"/>
+              <w:noProof/>
+              <w:sz w:val="24"/>
+              <w:szCs w:val="24"/>
+            </w:rPr>
+          </w:pPr>
+          <w:hyperlink w:anchor="_Toc76033556" w:history="1">
+            <w:r>
+              <w:rPr>
+                <w:rStyle w:val="Hyperlink"/>
+                <w:rFonts w:eastAsiaTheme="majorEastAsia"/>
+                <w:noProof/>
+              </w:rPr>
+              <w:t>Addressing Legal, Ethical, Professional, Social-issues</w:t>
+            </w:r>
+            <w:r>
+              <w:rPr>
+                <w:noProof/>
+                <w:webHidden/>
+              </w:rPr>
+              <w:tab/>
+            </w:r>
+            <w:r>
+              <w:rPr>
+                <w:noProof/>
+                <w:webHidden/>
+              </w:rPr>
+              <w:fldChar w:fldCharType="begin"/>
+            </w:r>
+            <w:r>
+              <w:rPr>
+                <w:noProof/>
+                <w:webHidden/>
+              </w:rPr>
+              <w:instrText xml:space="preserve"> PAGEREF _Toc76033556 \h </w:instrText>
+            </w:r>
+            <w:r>
+              <w:rPr>
+                <w:noProof/>
+                <w:webHidden/>
+              </w:rPr>
+            </w:r>
+            <w:r>
+              <w:rPr>
+                <w:noProof/>
+                <w:webHidden/>
+              </w:rPr>
+              <w:fldChar w:fldCharType="separate"/>
+            </w:r>
+            <w:r>
+              <w:rPr>
+                <w:noProof/>
+                <w:webHidden/>
+              </w:rPr>
+              <w:t>8</w:t>
+            </w:r>
+            <w:r>
+              <w:rPr>
+                <w:noProof/>
+                <w:webHidden/>
+              </w:rPr>
+              <w:fldChar w:fldCharType="end"/>
+            </w:r>
+          </w:hyperlink>
+        </w:p>
+        <w:p>
+          <w:pPr>
+            <w:pStyle w:val="TOC3"/>
+            <w:tabs>
+              <w:tab w:val="right" w:leader="dot" w:pos="9016"/>
+            </w:tabs>
+            <w:rPr>
+              <w:rFonts w:eastAsiaTheme="minorEastAsia" w:cstheme="minorBidi"/>
+              <w:noProof/>
+              <w:sz w:val="24"/>
+              <w:szCs w:val="24"/>
+            </w:rPr>
+          </w:pPr>
+          <w:hyperlink w:anchor="_Toc76033557" w:history="1">
+            <w:r>
+              <w:rPr>
+                <w:rStyle w:val="Hyperlink"/>
+                <w:rFonts w:eastAsiaTheme="majorEastAsia"/>
+                <w:noProof/>
+              </w:rPr>
+              <w:t>Legal</w:t>
+            </w:r>
+            <w:r>
+              <w:rPr>
+                <w:noProof/>
+                <w:webHidden/>
+              </w:rPr>
+              <w:tab/>
+            </w:r>
+            <w:r>
+              <w:rPr>
+                <w:noProof/>
+                <w:webHidden/>
+              </w:rPr>
+              <w:fldChar w:fldCharType="begin"/>
+            </w:r>
+            <w:r>
+              <w:rPr>
+                <w:noProof/>
+                <w:webHidden/>
+              </w:rPr>
+              <w:instrText xml:space="preserve"> PAGEREF _Toc76033557 \h </w:instrText>
+            </w:r>
+            <w:r>
+              <w:rPr>
+                <w:noProof/>
+                <w:webHidden/>
+              </w:rPr>
+            </w:r>
+            <w:r>
+              <w:rPr>
+                <w:noProof/>
+                <w:webHidden/>
+              </w:rPr>
+              <w:fldChar w:fldCharType="separate"/>
+            </w:r>
+            <w:r>
+              <w:rPr>
+                <w:noProof/>
+                <w:webHidden/>
+              </w:rPr>
+              <w:t>9</w:t>
+            </w:r>
+            <w:r>
+              <w:rPr>
+                <w:noProof/>
+                <w:webHidden/>
+              </w:rPr>
+              <w:fldChar w:fldCharType="end"/>
+            </w:r>
+          </w:hyperlink>
+        </w:p>
+        <w:p>
+          <w:pPr>
+            <w:pStyle w:val="TOC3"/>
+            <w:tabs>
+              <w:tab w:val="right" w:leader="dot" w:pos="9016"/>
+            </w:tabs>
+            <w:rPr>
+              <w:rFonts w:eastAsiaTheme="minorEastAsia" w:cstheme="minorBidi"/>
+              <w:noProof/>
+              <w:sz w:val="24"/>
+              <w:szCs w:val="24"/>
+            </w:rPr>
+          </w:pPr>
+          <w:hyperlink w:anchor="_Toc76033558" w:history="1">
+            <w:r>
+              <w:rPr>
+                <w:rStyle w:val="Hyperlink"/>
+                <w:rFonts w:eastAsiaTheme="majorEastAsia"/>
+                <w:noProof/>
+              </w:rPr>
+              <w:t>Social</w:t>
+            </w:r>
+            <w:r>
+              <w:rPr>
+                <w:noProof/>
+                <w:webHidden/>
+              </w:rPr>
+              <w:tab/>
+            </w:r>
+            <w:r>
+              <w:rPr>
+                <w:noProof/>
+                <w:webHidden/>
+              </w:rPr>
+              <w:fldChar w:fldCharType="begin"/>
+            </w:r>
+            <w:r>
+              <w:rPr>
+                <w:noProof/>
+                <w:webHidden/>
+              </w:rPr>
+              <w:instrText xml:space="preserve"> PAGEREF _Toc76033558 \h </w:instrText>
+            </w:r>
+            <w:r>
+              <w:rPr>
+                <w:noProof/>
+                <w:webHidden/>
+              </w:rPr>
+            </w:r>
+            <w:r>
+              <w:rPr>
+                <w:noProof/>
+                <w:webHidden/>
+              </w:rPr>
+              <w:fldChar w:fldCharType="separate"/>
+            </w:r>
+            <w:r>
+              <w:rPr>
+                <w:noProof/>
+                <w:webHidden/>
+              </w:rPr>
+              <w:t>9</w:t>
+            </w:r>
+            <w:r>
+              <w:rPr>
+                <w:noProof/>
+                <w:webHidden/>
+              </w:rPr>
+              <w:fldChar w:fldCharType="end"/>
+            </w:r>
+          </w:hyperlink>
+        </w:p>
+        <w:p>
+          <w:pPr>
+            <w:pStyle w:val="TOC3"/>
+            <w:tabs>
+              <w:tab w:val="right" w:leader="dot" w:pos="9016"/>
+            </w:tabs>
+            <w:rPr>
+              <w:rFonts w:eastAsiaTheme="minorEastAsia" w:cstheme="minorBidi"/>
+              <w:noProof/>
+              <w:sz w:val="24"/>
+              <w:szCs w:val="24"/>
+            </w:rPr>
+          </w:pPr>
+          <w:hyperlink w:anchor="_Toc76033559" w:history="1">
+            <w:r>
+              <w:rPr>
+                <w:rStyle w:val="Hyperlink"/>
+                <w:rFonts w:eastAsiaTheme="majorEastAsia"/>
+                <w:noProof/>
+              </w:rPr>
+              <w:t>Ethical</w:t>
+            </w:r>
+            <w:r>
+              <w:rPr>
+                <w:noProof/>
+                <w:webHidden/>
+              </w:rPr>
+              <w:tab/>
+            </w:r>
+            <w:r>
+              <w:rPr>
+                <w:noProof/>
+                <w:webHidden/>
+              </w:rPr>
+              <w:fldChar w:fldCharType="begin"/>
+            </w:r>
+            <w:r>
+              <w:rPr>
+                <w:noProof/>
+                <w:webHidden/>
+              </w:rPr>
+              <w:instrText xml:space="preserve"> PAGEREF _Toc76033559 \h </w:instrText>
+            </w:r>
+            <w:r>
+              <w:rPr>
+                <w:noProof/>
+                <w:webHidden/>
+              </w:rPr>
+            </w:r>
+            <w:r>
+              <w:rPr>
+                <w:noProof/>
+                <w:webHidden/>
+              </w:rPr>
+              <w:fldChar w:fldCharType="separate"/>
+            </w:r>
+            <w:r>
+              <w:rPr>
+                <w:noProof/>
+                <w:webHidden/>
+              </w:rPr>
+              <w:t>9</w:t>
+            </w:r>
+            <w:r>
+              <w:rPr>
+                <w:noProof/>
+                <w:webHidden/>
+              </w:rPr>
+              <w:fldChar w:fldCharType="end"/>
+            </w:r>
+          </w:hyperlink>
+        </w:p>
+        <w:p>
+          <w:pPr>
+            <w:pStyle w:val="TOC3"/>
+            <w:tabs>
+              <w:tab w:val="right" w:leader="dot" w:pos="9016"/>
+            </w:tabs>
+            <w:rPr>
+              <w:rFonts w:eastAsiaTheme="minorEastAsia" w:cstheme="minorBidi"/>
+              <w:noProof/>
+              <w:sz w:val="24"/>
+              <w:szCs w:val="24"/>
+            </w:rPr>
+          </w:pPr>
+          <w:hyperlink w:anchor="_Toc76033560" w:history="1">
+            <w:r>
+              <w:rPr>
+                <w:rStyle w:val="Hyperlink"/>
+                <w:rFonts w:eastAsiaTheme="majorEastAsia"/>
+                <w:noProof/>
+              </w:rPr>
+              <w:t>Professional</w:t>
+            </w:r>
+            <w:r>
+              <w:rPr>
+                <w:noProof/>
+                <w:webHidden/>
+              </w:rPr>
+              <w:tab/>
+            </w:r>
+            <w:r>
+              <w:rPr>
+                <w:noProof/>
+                <w:webHidden/>
+              </w:rPr>
+              <w:fldChar w:fldCharType="begin"/>
+            </w:r>
+            <w:r>
+              <w:rPr>
+                <w:noProof/>
+                <w:webHidden/>
+              </w:rPr>
+              <w:instrText xml:space="preserve"> PAGEREF _Toc76033560 \h </w:instrText>
+            </w:r>
+            <w:r>
+              <w:rPr>
+                <w:noProof/>
+                <w:webHidden/>
+              </w:rPr>
+            </w:r>
+            <w:r>
+              <w:rPr>
+                <w:noProof/>
+                <w:webHidden/>
+              </w:rPr>
+              <w:fldChar w:fldCharType="separate"/>
+            </w:r>
+            <w:r>
+              <w:rPr>
+                <w:noProof/>
+                <w:webHidden/>
+              </w:rPr>
+              <w:t>9</w:t>
+            </w:r>
+            <w:r>
+              <w:rPr>
+                <w:noProof/>
+                <w:webHidden/>
+              </w:rPr>
+              <w:fldChar w:fldCharType="end"/>
+            </w:r>
+          </w:hyperlink>
+        </w:p>
+        <w:p>
+          <w:pPr>
+            <w:pStyle w:val="TOC2"/>
+            <w:tabs>
+              <w:tab w:val="right" w:leader="dot" w:pos="9016"/>
+            </w:tabs>
+            <w:rPr>
+              <w:rFonts w:eastAsiaTheme="minorEastAsia" w:cstheme="minorBidi"/>
+              <w:b w:val="0"/>
+              <w:bCs w:val="0"/>
+              <w:noProof/>
+              <w:sz w:val="24"/>
+              <w:szCs w:val="24"/>
+            </w:rPr>
+          </w:pPr>
+          <w:hyperlink w:anchor="_Toc76033561" w:history="1">
+            <w:r>
+              <w:rPr>
+                <w:rStyle w:val="Hyperlink"/>
+                <w:rFonts w:eastAsiaTheme="majorEastAsia"/>
+                <w:noProof/>
+              </w:rPr>
+              <w:t>References / Bibliography</w:t>
+            </w:r>
+            <w:r>
+              <w:rPr>
+                <w:noProof/>
+                <w:webHidden/>
+              </w:rPr>
+              <w:tab/>
+            </w:r>
+            <w:r>
+              <w:rPr>
+                <w:noProof/>
+                <w:webHidden/>
+              </w:rPr>
+              <w:fldChar w:fldCharType="begin"/>
+            </w:r>
+            <w:r>
+              <w:rPr>
+                <w:noProof/>
+                <w:webHidden/>
+              </w:rPr>
+              <w:instrText xml:space="preserve"> PAGEREF _Toc76033561 \h </w:instrText>
+            </w:r>
+            <w:r>
+              <w:rPr>
+                <w:noProof/>
+                <w:webHidden/>
+              </w:rPr>
+            </w:r>
+            <w:r>
+              <w:rPr>
+                <w:noProof/>
+                <w:webHidden/>
+              </w:rPr>
+              <w:fldChar w:fldCharType="separate"/>
+            </w:r>
+            <w:r>
+              <w:rPr>
+                <w:noProof/>
+                <w:webHidden/>
+              </w:rPr>
+              <w:t>9</w:t>
+            </w:r>
+            <w:r>
+              <w:rPr>
+                <w:noProof/>
+                <w:webHidden/>
+              </w:rPr>
+              <w:fldChar w:fldCharType="end"/>
+            </w:r>
+          </w:hyperlink>
+        </w:p>
+        <w:p>
+          <w:pPr>
+            <w:pStyle w:val="TOC2"/>
+            <w:tabs>
+              <w:tab w:val="right" w:leader="dot" w:pos="9016"/>
+            </w:tabs>
+            <w:rPr>
+              <w:rFonts w:eastAsiaTheme="minorEastAsia" w:cstheme="minorBidi"/>
+              <w:b w:val="0"/>
+              <w:bCs w:val="0"/>
+              <w:noProof/>
+              <w:sz w:val="24"/>
+              <w:szCs w:val="24"/>
+            </w:rPr>
+          </w:pPr>
+          <w:hyperlink w:anchor="_Toc76033562" w:history="1">
+            <w:r>
+              <w:rPr>
+                <w:rStyle w:val="Hyperlink"/>
+                <w:rFonts w:eastAsiaTheme="majorEastAsia"/>
+                <w:noProof/>
+              </w:rPr>
+              <w:t>Appendices</w:t>
+            </w:r>
+            <w:r>
+              <w:rPr>
+                <w:noProof/>
+                <w:webHidden/>
+              </w:rPr>
+              <w:tab/>
+            </w:r>
+            <w:r>
+              <w:rPr>
+                <w:noProof/>
+                <w:webHidden/>
+              </w:rPr>
+              <w:fldChar w:fldCharType="begin"/>
+            </w:r>
+            <w:r>
+              <w:rPr>
+                <w:noProof/>
+                <w:webHidden/>
+              </w:rPr>
+              <w:instrText xml:space="preserve"> PAGEREF _Toc76033562 \h </w:instrText>
+            </w:r>
+            <w:r>
+              <w:rPr>
+                <w:noProof/>
+                <w:webHidden/>
+              </w:rPr>
+            </w:r>
+            <w:r>
+              <w:rPr>
+                <w:noProof/>
+                <w:webHidden/>
+              </w:rPr>
+              <w:fldChar w:fldCharType="separate"/>
+            </w:r>
+            <w:r>
+              <w:rPr>
+                <w:noProof/>
+                <w:webHidden/>
+              </w:rPr>
+              <w:t>10</w:t>
+            </w:r>
+            <w:r>
+              <w:rPr>
+                <w:noProof/>
+                <w:webHidden/>
+              </w:rPr>
+              <w:fldChar w:fldCharType="end"/>
+            </w:r>
+          </w:hyperlink>
+        </w:p>
+        <w:p>
+          <w:r>
+            <w:rPr>
+              <w:b/>
+              <w:bCs/>
+              <w:noProof/>
+            </w:rPr>
+            <w:fldChar w:fldCharType="end"/>
+          </w:r>
+        </w:p>
+      </w:sdtContent>
+    </w:sdt>
     <w:p>
       <w:pPr>
         <w:jc w:val="both"/>
       </w:pPr>
-      <w:r>
-        <w:br w:type="page"/>
-      </w:r>
-    </w:p>
+    </w:p>
+    <w:p/>
+    <w:p/>
+    <w:p/>
+    <w:p/>
+    <w:p/>
+    <w:p/>
+    <w:p/>
+    <w:p/>
+    <w:p/>
+    <w:p/>
+    <w:p/>
+    <w:p/>
+    <w:p/>
+    <w:p/>
+    <w:p/>
+    <w:p/>
+    <w:p/>
+    <w:p/>
     <w:p/>
     <w:p/>
     <w:p>
       <w:pPr>
         <w:pStyle w:val="Heading2"/>
       </w:pPr>
-      <w:r>
+      <w:bookmarkStart w:id="0" w:name="_Toc76033541"/>
+      <w:r>
+        <w:lastRenderedPageBreak/>
         <w:t>Introduction</w:t>
       </w:r>
+      <w:bookmarkEnd w:id="0"/>
     </w:p>
     <w:p/>
     <w:p>
       <w:r>
         <w:tab/>
-      </w:r>
-      <w:r>
         <w:t xml:space="preserve">The global housing market was one of the biggest financial markets in the world. It is the main criteria for any individual or business. Anyone wants to buy a home, and any companies need to have office space. </w:t>
       </w:r>
     </w:p>
@@ -64,9 +1730,11 @@
       <w:pPr>
         <w:pStyle w:val="Heading3"/>
       </w:pPr>
+      <w:bookmarkStart w:id="1" w:name="_Toc76033542"/>
       <w:r>
         <w:t>Problem</w:t>
       </w:r>
+      <w:bookmarkEnd w:id="1"/>
     </w:p>
     <w:p/>
     <w:p>
@@ -162,9 +1830,11 @@
       <w:pPr>
         <w:pStyle w:val="Heading3"/>
       </w:pPr>
+      <w:bookmarkStart w:id="2" w:name="_Toc76033543"/>
       <w:r>
         <w:t>Hypothesis</w:t>
       </w:r>
+      <w:bookmarkEnd w:id="2"/>
     </w:p>
     <w:p/>
     <w:p>
@@ -201,10 +1871,11 @@
       <w:pPr>
         <w:pStyle w:val="Heading2"/>
       </w:pPr>
-      <w:r>
-        <w:lastRenderedPageBreak/>
+      <w:bookmarkStart w:id="3" w:name="_Toc76033544"/>
+      <w:r>
         <w:t>Background Research</w:t>
       </w:r>
+      <w:bookmarkEnd w:id="3"/>
     </w:p>
     <w:p/>
     <w:p>
@@ -212,9 +1883,12 @@
         <w:pStyle w:val="Heading3"/>
         <w:ind w:firstLine="720"/>
       </w:pPr>
-      <w:r>
+      <w:bookmarkStart w:id="4" w:name="_Toc76033545"/>
+      <w:r>
+        <w:lastRenderedPageBreak/>
         <w:t>Analysis on project data</w:t>
       </w:r>
+      <w:bookmarkEnd w:id="4"/>
     </w:p>
     <w:p/>
     <w:p>
@@ -609,9 +2283,11 @@
       <w:pPr>
         <w:pStyle w:val="Heading2"/>
       </w:pPr>
+      <w:bookmarkStart w:id="5" w:name="_Toc76033546"/>
       <w:r>
         <w:t>About Machine Learning</w:t>
       </w:r>
+      <w:bookmarkEnd w:id="5"/>
     </w:p>
     <w:p/>
     <w:p>
@@ -826,6 +2502,7 @@
           <w:lang w:eastAsia="en-GB"/>
         </w:rPr>
       </w:pPr>
+      <w:bookmarkStart w:id="6" w:name="_Toc76033547"/>
       <w:r>
         <w:rPr>
           <w:rFonts w:eastAsia="Times New Roman"/>
@@ -833,6 +2510,7 @@
         </w:rPr>
         <w:t>Regression</w:t>
       </w:r>
+      <w:bookmarkEnd w:id="6"/>
     </w:p>
     <w:p>
       <w:pPr>
@@ -982,9 +2660,11 @@
       <w:pPr>
         <w:pStyle w:val="Heading2"/>
       </w:pPr>
+      <w:bookmarkStart w:id="7" w:name="_Toc76033548"/>
       <w:r>
         <w:t>Progress</w:t>
       </w:r>
+      <w:bookmarkEnd w:id="7"/>
     </w:p>
     <w:p/>
     <w:p>
@@ -994,9 +2674,11 @@
       <w:r>
         <w:tab/>
       </w:r>
+      <w:bookmarkStart w:id="8" w:name="_Toc76033549"/>
       <w:r>
         <w:t>Tools used in this project</w:t>
       </w:r>
+      <w:bookmarkEnd w:id="8"/>
     </w:p>
     <w:p/>
     <w:p>
@@ -1043,6 +2725,7 @@
           <w:lang w:eastAsia="en-GB"/>
         </w:rPr>
       </w:pPr>
+      <w:bookmarkStart w:id="9" w:name="_Toc76033550"/>
       <w:r>
         <w:rPr>
           <w:rFonts w:eastAsia="Times New Roman"/>
@@ -1050,6 +2733,7 @@
         </w:rPr>
         <w:t>What factors influence choosing these tools</w:t>
       </w:r>
+      <w:bookmarkEnd w:id="9"/>
     </w:p>
     <w:p/>
     <w:p>
@@ -1080,8 +2764,12 @@
       </w:pPr>
       <w:r>
         <w:tab/>
+      </w:r>
+      <w:bookmarkStart w:id="10" w:name="_Toc76033551"/>
+      <w:r>
         <w:t>Project Update</w:t>
       </w:r>
+      <w:bookmarkEnd w:id="10"/>
     </w:p>
     <w:p>
       <w:r>
@@ -1206,6 +2894,7 @@
           <w:lang w:eastAsia="en-GB"/>
         </w:rPr>
       </w:pPr>
+      <w:bookmarkStart w:id="11" w:name="_Toc76033552"/>
       <w:r>
         <w:rPr>
           <w:rFonts w:eastAsia="Times New Roman"/>
@@ -1213,6 +2902,7 @@
         </w:rPr>
         <w:t>Problems</w:t>
       </w:r>
+      <w:bookmarkEnd w:id="11"/>
     </w:p>
     <w:p/>
     <w:p>
@@ -1276,6 +2966,7 @@
           <w:lang w:eastAsia="en-GB"/>
         </w:rPr>
       </w:pPr>
+      <w:bookmarkStart w:id="12" w:name="_Toc76033553"/>
       <w:r>
         <w:rPr>
           <w:rFonts w:eastAsia="Times New Roman"/>
@@ -1283,6 +2974,7 @@
         </w:rPr>
         <w:t>Project Plan</w:t>
       </w:r>
+      <w:bookmarkEnd w:id="12"/>
     </w:p>
     <w:p>
       <w:pPr>
@@ -1307,110 +2999,126 @@
           <w:lang w:eastAsia="en-GB"/>
         </w:rPr>
         <w:tab/>
-        <w:t>Progress up to date</w:t>
-      </w:r>
-    </w:p>
-    <w:p/>
-    <w:p>
-      <w:pPr>
-        <w:pStyle w:val="Heading4"/>
+      </w:r>
+      <w:bookmarkStart w:id="13" w:name="_Toc76033554"/>
+      <w:r>
         <w:rPr>
           <w:rFonts w:eastAsia="Times New Roman"/>
           <w:lang w:eastAsia="en-GB"/>
         </w:rPr>
-      </w:pPr>
-      <w:r>
-        <w:rPr>
-          <w:lang w:eastAsia="en-GB"/>
-        </w:rPr>
-        <w:tab/>
-      </w:r>
-      <w:r>
+        <w:t>Progress up to date</w:t>
+      </w:r>
+      <w:bookmarkEnd w:id="13"/>
+    </w:p>
+    <w:p/>
+    <w:p>
+      <w:pPr>
+        <w:pStyle w:val="Heading4"/>
         <w:rPr>
           <w:rFonts w:eastAsia="Times New Roman"/>
           <w:lang w:eastAsia="en-GB"/>
         </w:rPr>
-        <w:t>Literature review</w:t>
-      </w:r>
-    </w:p>
-    <w:p>
-      <w:pPr>
-        <w:ind w:left="720" w:firstLine="720"/>
-        <w:rPr>
-          <w:color w:val="0E101A"/>
-        </w:rPr>
-      </w:pPr>
-      <w:r>
-        <w:rPr>
-          <w:color w:val="0E101A"/>
-        </w:rPr>
-        <w:t>In this step, I will research literature regarding regression and neural networks. So we can understand how other hyper-parameters tuning will boost the performance and others areas to a lookout.</w:t>
-      </w:r>
-    </w:p>
-    <w:p>
-      <w:pPr>
-        <w:rPr>
-          <w:color w:val="0E101A"/>
-        </w:rPr>
-      </w:pPr>
-    </w:p>
-    <w:p>
-      <w:pPr>
-        <w:ind w:firstLine="720"/>
-        <w:rPr>
-          <w:color w:val="0E101A"/>
-        </w:rPr>
-      </w:pPr>
-      <w:r>
-        <w:rPr>
-          <w:rStyle w:val="Heading4Char"/>
-        </w:rPr>
-        <w:t>Dataset Collection</w:t>
-      </w:r>
-      <w:r>
-        <w:rPr>
-          <w:color w:val="0E101A"/>
-        </w:rPr>
-        <w:t>:</w:t>
-      </w:r>
-    </w:p>
-    <w:p>
-      <w:pPr>
-        <w:ind w:left="720" w:firstLine="720"/>
-        <w:rPr>
-          <w:color w:val="0E101A"/>
-        </w:rPr>
-      </w:pPr>
-      <w:r>
-        <w:rPr>
-          <w:color w:val="0E101A"/>
-        </w:rPr>
-        <w:t>This project based on Kaggle dataset house prices predictions for India. This dataset licensed under GPL2.</w:t>
-      </w:r>
-    </w:p>
-    <w:p>
-      <w:pPr>
-        <w:rPr>
-          <w:color w:val="0E101A"/>
-        </w:rPr>
-      </w:pPr>
-    </w:p>
-    <w:p>
-      <w:pPr>
-        <w:pStyle w:val="Heading3"/>
+      </w:pPr>
+      <w:r>
+        <w:rPr>
+          <w:lang w:eastAsia="en-GB"/>
+        </w:rPr>
+        <w:tab/>
+      </w:r>
+      <w:r>
         <w:rPr>
           <w:rFonts w:eastAsia="Times New Roman"/>
           <w:lang w:eastAsia="en-GB"/>
         </w:rPr>
-      </w:pPr>
-      <w:r>
+        <w:t>Literature review</w:t>
+      </w:r>
+    </w:p>
+    <w:p>
+      <w:pPr>
+        <w:ind w:left="720" w:firstLine="720"/>
+        <w:rPr>
+          <w:color w:val="0E101A"/>
+        </w:rPr>
+      </w:pPr>
+      <w:r>
+        <w:rPr>
+          <w:color w:val="0E101A"/>
+        </w:rPr>
+        <w:t>In this step, I will research literature regarding regression and neural networks. So we can understand how other hyper-parameters tuning will boost the performance and others areas to a lookout.</w:t>
+      </w:r>
+    </w:p>
+    <w:p>
+      <w:pPr>
+        <w:rPr>
+          <w:color w:val="0E101A"/>
+        </w:rPr>
+      </w:pPr>
+    </w:p>
+    <w:p>
+      <w:pPr>
+        <w:ind w:firstLine="720"/>
+        <w:rPr>
+          <w:color w:val="0E101A"/>
+        </w:rPr>
+      </w:pPr>
+      <w:r>
+        <w:rPr>
+          <w:rStyle w:val="Heading4Char"/>
+        </w:rPr>
+        <w:t>Dataset Collection</w:t>
+      </w:r>
+      <w:r>
+        <w:rPr>
+          <w:color w:val="0E101A"/>
+        </w:rPr>
+        <w:t>:</w:t>
+      </w:r>
+    </w:p>
+    <w:p>
+      <w:pPr>
+        <w:ind w:left="720" w:firstLine="720"/>
+        <w:rPr>
+          <w:color w:val="0E101A"/>
+        </w:rPr>
+      </w:pPr>
+      <w:r>
+        <w:rPr>
+          <w:color w:val="0E101A"/>
+        </w:rPr>
+        <w:t>This project based on Kaggle dataset house prices predictions for India. This dataset licensed under GPL2.</w:t>
+      </w:r>
+    </w:p>
+    <w:p>
+      <w:pPr>
+        <w:rPr>
+          <w:color w:val="0E101A"/>
+        </w:rPr>
+      </w:pPr>
+    </w:p>
+    <w:p>
+      <w:pPr>
+        <w:pStyle w:val="Heading3"/>
         <w:rPr>
           <w:rFonts w:eastAsia="Times New Roman"/>
           <w:lang w:eastAsia="en-GB"/>
         </w:rPr>
+      </w:pPr>
+      <w:r>
+        <w:rPr>
+          <w:rFonts w:eastAsia="Times New Roman"/>
+          <w:lang w:eastAsia="en-GB"/>
+        </w:rPr>
         <w:tab/>
+      </w:r>
+      <w:bookmarkStart w:id="14" w:name="_Toc76033555"/>
+      <w:r>
+        <w:rPr>
+          <w:rFonts w:eastAsia="Times New Roman"/>
+          <w:lang w:eastAsia="en-GB"/>
+        </w:rPr>
         <w:t>Progress further</w:t>
       </w:r>
+      <w:bookmarkEnd w:id="14"/>
     </w:p>
     <w:p/>
     <w:p>
@@ -1463,13 +3171,7 @@
         <w:rPr>
           <w:color w:val="0E101A"/>
         </w:rPr>
-        <w:t>P</w:t>
-      </w:r>
-      <w:r>
-        <w:rPr>
-          <w:color w:val="0E101A"/>
-        </w:rPr>
-        <w:t>re</w:t>
+        <w:t>Pre</w:t>
       </w:r>
       <w:r>
         <w:rPr>
@@ -2290,13 +3992,7 @@
               <w:rPr>
                 <w:color w:val="0E101A"/>
               </w:rPr>
-              <w:t>3</w:t>
-            </w:r>
-            <w:r>
-              <w:rPr>
-                <w:color w:val="0E101A"/>
-              </w:rPr>
-              <w:t xml:space="preserve"> days</w:t>
+              <w:t>3 days</w:t>
             </w:r>
           </w:p>
         </w:tc>
@@ -2314,25 +4010,7 @@
               <w:rPr>
                 <w:color w:val="0E101A"/>
               </w:rPr>
-              <w:t>2</w:t>
-            </w:r>
-            <w:r>
-              <w:rPr>
-                <w:color w:val="0E101A"/>
-              </w:rPr>
-              <w:t>/</w:t>
-            </w:r>
-            <w:r>
-              <w:rPr>
-                <w:color w:val="0E101A"/>
-              </w:rPr>
-              <w:t>8</w:t>
-            </w:r>
-            <w:r>
-              <w:rPr>
-                <w:color w:val="0E101A"/>
-              </w:rPr>
-              <w:t>/2021</w:t>
+              <w:t>2/8/2021</w:t>
             </w:r>
           </w:p>
         </w:tc>
@@ -2350,25 +4028,7 @@
               <w:rPr>
                 <w:color w:val="0E101A"/>
               </w:rPr>
-              <w:t>5</w:t>
-            </w:r>
-            <w:r>
-              <w:rPr>
-                <w:color w:val="0E101A"/>
-              </w:rPr>
-              <w:t>/</w:t>
-            </w:r>
-            <w:r>
-              <w:rPr>
-                <w:color w:val="0E101A"/>
-              </w:rPr>
-              <w:t>8</w:t>
-            </w:r>
-            <w:r>
-              <w:rPr>
-                <w:color w:val="0E101A"/>
-              </w:rPr>
-              <w:t>/2021</w:t>
+              <w:t>5/8/2021</w:t>
             </w:r>
           </w:p>
         </w:tc>
@@ -2665,13 +4325,7 @@
               <w:rPr>
                 <w:color w:val="0E101A"/>
               </w:rPr>
-              <w:t>2</w:t>
-            </w:r>
-            <w:r>
-              <w:rPr>
-                <w:color w:val="0E101A"/>
-              </w:rPr>
-              <w:t xml:space="preserve"> days</w:t>
+              <w:t>2 days</w:t>
             </w:r>
           </w:p>
         </w:tc>
@@ -2689,13 +4343,7 @@
               <w:rPr>
                 <w:color w:val="0E101A"/>
               </w:rPr>
-              <w:t>14</w:t>
-            </w:r>
-            <w:r>
-              <w:rPr>
-                <w:color w:val="0E101A"/>
-              </w:rPr>
-              <w:t>/8/2021</w:t>
+              <w:t>14/8/2021</w:t>
             </w:r>
           </w:p>
         </w:tc>
@@ -2713,13 +4361,7 @@
               <w:rPr>
                 <w:color w:val="0E101A"/>
               </w:rPr>
-              <w:t>15</w:t>
-            </w:r>
-            <w:r>
-              <w:rPr>
-                <w:color w:val="0E101A"/>
-              </w:rPr>
-              <w:t>/8/2021</w:t>
+              <w:t>15/8/2021</w:t>
             </w:r>
           </w:p>
         </w:tc>
@@ -2892,19 +4534,7 @@
               <w:rPr>
                 <w:color w:val="0E101A"/>
               </w:rPr>
-              <w:t>1</w:t>
-            </w:r>
-            <w:r>
-              <w:rPr>
-                <w:color w:val="0E101A"/>
-              </w:rPr>
-              <w:t>6</w:t>
-            </w:r>
-            <w:r>
-              <w:rPr>
-                <w:color w:val="0E101A"/>
-              </w:rPr>
-              <w:t>/8/2021</w:t>
+              <w:t>16/8/2021</w:t>
             </w:r>
           </w:p>
         </w:tc>
@@ -2922,13 +4552,7 @@
               <w:rPr>
                 <w:color w:val="0E101A"/>
               </w:rPr>
-              <w:t>25</w:t>
-            </w:r>
-            <w:r>
-              <w:rPr>
-                <w:color w:val="0E101A"/>
-              </w:rPr>
-              <w:t>/8/2021</w:t>
+              <w:t>25/8/2021</w:t>
             </w:r>
           </w:p>
         </w:tc>
@@ -2941,19 +4565,23 @@
       <w:pPr>
         <w:pStyle w:val="Heading2"/>
       </w:pPr>
+      <w:bookmarkStart w:id="15" w:name="_Toc76033556"/>
       <w:r>
         <w:t>Addressing Legal, Ethical, Professional, Social-issues</w:t>
       </w:r>
+      <w:bookmarkEnd w:id="15"/>
     </w:p>
     <w:p/>
     <w:p>
       <w:pPr>
         <w:pStyle w:val="Heading3"/>
       </w:pPr>
+      <w:bookmarkStart w:id="16" w:name="_Toc76033557"/>
       <w:r>
         <w:lastRenderedPageBreak/>
         <w:t>Legal</w:t>
       </w:r>
+      <w:bookmarkEnd w:id="16"/>
     </w:p>
     <w:p/>
     <w:p>
@@ -3069,9 +4697,11 @@
       <w:pPr>
         <w:pStyle w:val="Heading3"/>
       </w:pPr>
+      <w:bookmarkStart w:id="17" w:name="_Toc76033558"/>
       <w:r>
         <w:t>Social</w:t>
       </w:r>
+      <w:bookmarkEnd w:id="17"/>
     </w:p>
     <w:p/>
     <w:p>
@@ -3086,9 +4716,11 @@
       <w:pPr>
         <w:pStyle w:val="Heading3"/>
       </w:pPr>
+      <w:bookmarkStart w:id="18" w:name="_Toc76033559"/>
       <w:r>
         <w:t>Ethical</w:t>
       </w:r>
+      <w:bookmarkEnd w:id="18"/>
     </w:p>
     <w:p>
       <w:r>
@@ -3106,9 +4738,11 @@
       <w:pPr>
         <w:pStyle w:val="Heading3"/>
       </w:pPr>
+      <w:bookmarkStart w:id="19" w:name="_Toc76033560"/>
       <w:r>
         <w:t>Professional</w:t>
       </w:r>
+      <w:bookmarkEnd w:id="19"/>
     </w:p>
     <w:p>
       <w:r>
@@ -3133,12 +4767,14 @@
       <w:pPr>
         <w:pStyle w:val="Heading2"/>
       </w:pPr>
+      <w:bookmarkStart w:id="20" w:name="_Toc76033561"/>
       <w:r>
         <w:t xml:space="preserve">References / </w:t>
       </w:r>
       <w:r>
         <w:t>Bibliography</w:t>
       </w:r>
+      <w:bookmarkEnd w:id="20"/>
     </w:p>
     <w:p/>
     <w:p>
@@ -3581,10 +5217,17 @@
         <w:t>. [online] Available at: &lt;https://stanford.edu/~shervine/teaching/cs-230/cheatsheet-recurrent-neural-networks&gt; [Accessed 1 July 2021].</w:t>
       </w:r>
     </w:p>
-    <w:p>
-      <w:pPr>
-        <w:pStyle w:val="ListParagraph"/>
-      </w:pPr>
+    <w:p/>
+    <w:p/>
+    <w:p>
+      <w:pPr>
+        <w:pStyle w:val="Heading2"/>
+      </w:pPr>
+      <w:bookmarkStart w:id="21" w:name="_Toc76033562"/>
+      <w:r>
+        <w:t>Appendices</w:t>
+      </w:r>
+      <w:bookmarkEnd w:id="21"/>
     </w:p>
     <w:p>
       <w:r>
@@ -3641,6 +5284,11 @@
         <w:docPartUnique/>
       </w:docPartObj>
     </w:sdtPr>
+    <w:sdtEndPr>
+      <w:rPr>
+        <w:rStyle w:val="PageNumber"/>
+      </w:rPr>
+    </w:sdtEndPr>
     <w:sdtContent>
       <w:p>
         <w:pPr>
@@ -3693,6 +5341,11 @@
         <w:docPartUnique/>
       </w:docPartObj>
     </w:sdtPr>
+    <w:sdtEndPr>
+      <w:rPr>
+        <w:rStyle w:val="PageNumber"/>
+      </w:rPr>
+    </w:sdtEndPr>
     <w:sdtContent>
       <w:p>
         <w:pPr>

</xml_diff>

<commit_message>
all finished. ready to submit
</commit_message>
<xml_diff>
--- a/purposal/IPR2.docx
+++ b/purposal/IPR2.docx
@@ -1798,7 +1798,7 @@
                 <w:noProof/>
                 <w:webHidden/>
               </w:rPr>
-              <w:t>9</w:t>
+              <w:t>10</w:t>
             </w:r>
             <w:r>
               <w:rPr>
@@ -1939,7 +1939,9 @@
     <w:p>
       <w:r>
         <w:tab/>
-        <w:t xml:space="preserve">The global housing market was one of the biggest financial markets in the world. It is the main criteria for any individual or business. Anyone wants to buy a home, and any companies need to have office space. </w:t>
+      </w:r>
+      <w:r>
+        <w:t>The global housing market was one of the biggest financial markets in the world. It is the main criteria for individuals or businesses. Anyone wants to buy a home, and any companies need to have office space.</w:t>
       </w:r>
     </w:p>
     <w:p/>
@@ -1973,7 +1975,13 @@
         </w:rPr>
       </w:pPr>
       <w:r>
-        <w:t>Rather than other markets, housing markets are highly volatile sometimes, and people will pay to overprice for a house that not needed. Even non-popular will be overpriced rather than the central cities. If buyers think to look at previous prices before what they about to buy, they astounded.</w:t>
+        <w:t>Rather than other markets, housing markets are highly volatile sometimes, and people will pay to overprice for a house that not needed. Even non-popular will be overpriced rather than the central cities. If buyers think to look at previous prices before what they about to</w:t>
+      </w:r>
+      <w:r>
+        <w:t xml:space="preserve"> </w:t>
+      </w:r>
+      <w:r>
+        <w:t>buy, they astounded.</w:t>
       </w:r>
       <w:r>
         <w:rPr>
@@ -1981,12 +1989,25 @@
         </w:rPr>
         <w:t xml:space="preserve"> </w:t>
       </w:r>
-      <w:r>
+    </w:p>
+    <w:p>
+      <w:pPr>
+        <w:ind w:firstLine="720"/>
         <w:rPr>
           <w:noProof/>
         </w:rPr>
+      </w:pPr>
+    </w:p>
+    <w:p>
+      <w:pPr>
+        <w:ind w:firstLine="720"/>
+      </w:pPr>
+      <w:r>
+        <w:rPr>
+          <w:noProof/>
+        </w:rPr>
         <w:drawing>
-          <wp:inline distT="0" distB="0" distL="0" distR="0" wp14:anchorId="2934B130" wp14:editId="565C4881">
+          <wp:inline distT="0" distB="0" distL="0" distR="0" wp14:anchorId="0A91FB5A" wp14:editId="1D6467B7">
             <wp:extent cx="3403998" cy="2123784"/>
             <wp:effectExtent l="0" t="0" r="0" b="0"/>
             <wp:docPr id="1" name="Picture 1" descr="Chart, bar chart&#10;&#10;Description automatically generated"/>
@@ -2049,6 +2070,9 @@
       </w:r>
       <w:proofErr w:type="spellEnd"/>
       <w:r>
+        <w:t>(Square Feet)</w:t>
+      </w:r>
+      <w:r>
         <w:t xml:space="preserve"> than other cities(like Bangalore, Mumbai). What factors were derived? Realtors were made these prices too high to gain profits even not much worth it.</w:t>
       </w:r>
     </w:p>
@@ -2106,7 +2130,6 @@
       </w:pPr>
       <w:bookmarkStart w:id="3" w:name="_Toc76040905"/>
       <w:r>
-        <w:lastRenderedPageBreak/>
         <w:t xml:space="preserve">2. </w:t>
       </w:r>
       <w:r>
@@ -2213,7 +2236,33 @@
         <w:tab/>
       </w:r>
       <w:r>
-        <w:t>India is the seventh-largest country in the world, Rather than Identifying the most spending housing areas. Another way is identifying main cities average spending will reveal which city spending most on real estate.</w:t>
+        <w:t>India is the seventh-largest country in the world, Rather than Identifying the most spending housing areas. Another way is identifying main cities average spending will reveal which city spending most on real estate</w:t>
+      </w:r>
+      <w:r>
+        <w:rPr>
+          <w:color w:val="000000" w:themeColor="text1"/>
+        </w:rPr>
+        <w:t>. [</w:t>
+      </w:r>
+      <w:hyperlink w:anchor="_7.a._Identifying_top" w:history="1">
+        <w:r>
+          <w:rPr>
+            <w:rStyle w:val="Hyperlink"/>
+          </w:rPr>
+          <w:t>appendix 7.a</w:t>
+        </w:r>
+      </w:hyperlink>
+      <w:r>
+        <w:rPr>
+          <w:color w:val="000000" w:themeColor="text1"/>
+        </w:rPr>
+        <w:t>]</w:t>
+      </w:r>
+      <w:r>
+        <w:rPr>
+          <w:color w:val="000000" w:themeColor="text1"/>
+        </w:rPr>
+        <w:t xml:space="preserve"> </w:t>
       </w:r>
     </w:p>
     <w:p/>
@@ -2316,7 +2365,33 @@
         <w:t>J</w:t>
       </w:r>
       <w:r>
-        <w:t>aipur.</w:t>
+        <w:t>aipur</w:t>
+      </w:r>
+      <w:r>
+        <w:rPr>
+          <w:color w:val="000000" w:themeColor="text1"/>
+        </w:rPr>
+        <w:t>.</w:t>
+      </w:r>
+      <w:r>
+        <w:rPr>
+          <w:color w:val="000000" w:themeColor="text1"/>
+        </w:rPr>
+        <w:t xml:space="preserve"> [</w:t>
+      </w:r>
+      <w:hyperlink w:anchor="_7.b._Which_City/State" w:history="1">
+        <w:r>
+          <w:rPr>
+            <w:rStyle w:val="Hyperlink"/>
+          </w:rPr>
+          <w:t>appendix 7.b</w:t>
+        </w:r>
+      </w:hyperlink>
+      <w:r>
+        <w:rPr>
+          <w:color w:val="000000" w:themeColor="text1"/>
+        </w:rPr>
+        <w:t>]</w:t>
       </w:r>
     </w:p>
     <w:p/>
@@ -2374,7 +2449,6 @@
         <w:rPr>
           <w:noProof/>
         </w:rPr>
-        <w:lastRenderedPageBreak/>
         <w:drawing>
           <wp:inline distT="0" distB="0" distL="0" distR="0" wp14:anchorId="4F79F76E" wp14:editId="560D6726">
             <wp:extent cx="2026285" cy="1497639"/>
@@ -2426,6 +2500,20 @@
       <w:r>
         <w:t>Applying analysis on BHK Distribution percentage. Three bedrooms have 44.9%, two bedrooms have 37.8%, Four bedrooms has 9.8%, and  One bedroom 5.1%.  Most Middle-income person can mostly afford 2 or 3 bedrooms. So most housing categories mainly focus on two or three bedrooms. Upper and upper-middle-income groups can afford four and above.</w:t>
       </w:r>
+      <w:r>
+        <w:t>[</w:t>
+      </w:r>
+      <w:hyperlink w:anchor="_7.c._Which_bedrooms" w:history="1">
+        <w:r>
+          <w:rPr>
+            <w:rStyle w:val="Hyperlink"/>
+          </w:rPr>
+          <w:t>appendix 7.c</w:t>
+        </w:r>
+      </w:hyperlink>
+      <w:r>
+        <w:t>]</w:t>
+      </w:r>
     </w:p>
     <w:p/>
     <w:p>
@@ -2538,6 +2626,20 @@
     <w:p>
       <w:r>
         <w:t>Considering the data, the Owner has posted more amount than the dealer or builder. On contradictory Owner has posted more SQFT than the builder or dealer. This concludes that the Owner owns more land and sells, coming to dealer/builder, dividing the land, building more houses, and selling at the profit margin.</w:t>
+      </w:r>
+      <w:r>
+        <w:t>[</w:t>
+      </w:r>
+      <w:hyperlink w:anchor="_7.d._Did_price" w:history="1">
+        <w:r>
+          <w:rPr>
+            <w:rStyle w:val="Hyperlink"/>
+          </w:rPr>
+          <w:t>appendix 7.d</w:t>
+        </w:r>
+      </w:hyperlink>
+      <w:r>
+        <w:t>]</w:t>
       </w:r>
     </w:p>
     <w:p>
@@ -2673,7 +2775,6 @@
         <w:rPr>
           <w:color w:val="0E101A"/>
         </w:rPr>
-        <w:lastRenderedPageBreak/>
         <w:t>For learning the data, machine learning uses these standard practices.</w:t>
       </w:r>
     </w:p>
@@ -2807,6 +2908,26 @@
         </w:rPr>
         <w:t>For this project, it is best suitable for regression techniques. Regression is a method used in finance, investing. There are several regression techniques are there.</w:t>
       </w:r>
+      <w:r>
+        <w:rPr>
+          <w:color w:val="0E101A"/>
+        </w:rPr>
+        <w:t>[</w:t>
+      </w:r>
+      <w:hyperlink w:anchor="_6._References_/" w:history="1">
+        <w:r>
+          <w:rPr>
+            <w:rStyle w:val="Hyperlink"/>
+          </w:rPr>
+          <w:t>ref 1</w:t>
+        </w:r>
+      </w:hyperlink>
+      <w:r>
+        <w:rPr>
+          <w:color w:val="0E101A"/>
+        </w:rPr>
+        <w:t>]</w:t>
+      </w:r>
     </w:p>
     <w:p>
       <w:pPr>
@@ -3084,7 +3205,41 @@
         <w:rPr>
           <w:color w:val="0E101A"/>
         </w:rPr>
-        <w:t>Analysis was performed on the data and derived some conclusions about what factors influencing the price factor. Some conclusions have mentioned above.  </w:t>
+        <w:t>Analysis was performed on the data and derived some conclusions about what factors influencing the price factor. Some conclusions have mentioned above.</w:t>
+      </w:r>
+    </w:p>
+    <w:p>
+      <w:pPr>
+        <w:ind w:left="1080"/>
+        <w:rPr>
+          <w:color w:val="0E101A"/>
+        </w:rPr>
+      </w:pPr>
+      <w:r>
+        <w:rPr>
+          <w:color w:val="0E101A"/>
+        </w:rPr>
+        <w:t>[</w:t>
+      </w:r>
+      <w:hyperlink w:anchor="_6._References_/" w:history="1">
+        <w:r>
+          <w:rPr>
+            <w:rStyle w:val="Hyperlink"/>
+          </w:rPr>
+          <w:t>ref 3</w:t>
+        </w:r>
+      </w:hyperlink>
+      <w:r>
+        <w:rPr>
+          <w:color w:val="0E101A"/>
+        </w:rPr>
+        <w:t>]</w:t>
+      </w:r>
+      <w:r>
+        <w:rPr>
+          <w:color w:val="0E101A"/>
+        </w:rPr>
+        <w:t> </w:t>
       </w:r>
     </w:p>
     <w:p>
@@ -3101,6 +3256,7 @@
         <w:rPr>
           <w:color w:val="0E101A"/>
         </w:rPr>
+        <w:lastRenderedPageBreak/>
         <w:t>Before further processing, data must be cleaned and transformed; null checks and other format data types were converted.</w:t>
       </w:r>
     </w:p>
@@ -3135,8 +3291,27 @@
         <w:rPr>
           <w:color w:val="0E101A"/>
         </w:rPr>
-        <w:lastRenderedPageBreak/>
         <w:t>Then all data were analysed and made correlation and produced heatmap.</w:t>
+      </w:r>
+      <w:r>
+        <w:rPr>
+          <w:color w:val="0E101A"/>
+        </w:rPr>
+        <w:t>[</w:t>
+      </w:r>
+      <w:hyperlink w:anchor="_7.e._Scatter_Plot" w:history="1">
+        <w:r>
+          <w:rPr>
+            <w:rStyle w:val="Hyperlink"/>
+          </w:rPr>
+          <w:t>appendix 7.e</w:t>
+        </w:r>
+      </w:hyperlink>
+      <w:r>
+        <w:rPr>
+          <w:color w:val="0E101A"/>
+        </w:rPr>
+        <w:t>]</w:t>
       </w:r>
     </w:p>
     <w:p>
@@ -3226,6 +3401,26 @@
         </w:rPr>
         <w:t>Linear regression performed poor on this dataset. Mean Squared Error has produced up to 80 error rates. In conclusion, This dataset was non-linear. More accuracy prediction and less error rate need to use powerful linear regression methods like Polynomial, SVR, Random Forest regression.</w:t>
       </w:r>
+      <w:r>
+        <w:rPr>
+          <w:color w:val="0E101A"/>
+        </w:rPr>
+        <w:t>[</w:t>
+      </w:r>
+      <w:hyperlink w:anchor="_7.f._Linear_Regression" w:history="1">
+        <w:r>
+          <w:rPr>
+            <w:rStyle w:val="Hyperlink"/>
+          </w:rPr>
+          <w:t>appendix 7.f</w:t>
+        </w:r>
+      </w:hyperlink>
+      <w:r>
+        <w:rPr>
+          <w:color w:val="0E101A"/>
+        </w:rPr>
+        <w:t>]</w:t>
+      </w:r>
     </w:p>
     <w:p>
       <w:pPr>
@@ -3388,7 +3583,19 @@
         <w:rPr>
           <w:color w:val="0E101A"/>
         </w:rPr>
-        <w:t>This project based on Kaggle dataset house prices predictions for India. This dataset licensed under GPL2.</w:t>
+        <w:t>This project based on Kaggle dataset house prices predictions for India. This dataset licensed under GPL</w:t>
+      </w:r>
+      <w:r>
+        <w:rPr>
+          <w:color w:val="0E101A"/>
+        </w:rPr>
+        <w:t>v</w:t>
+      </w:r>
+      <w:r>
+        <w:rPr>
+          <w:color w:val="0E101A"/>
+        </w:rPr>
+        <w:t>2.</w:t>
       </w:r>
     </w:p>
     <w:p>
@@ -3550,58 +3757,144 @@
         </w:rPr>
         <w:t>ross-validation</w:t>
       </w:r>
-    </w:p>
-    <w:p>
-      <w:pPr>
-        <w:rPr>
-          <w:color w:val="0E101A"/>
-        </w:rPr>
-      </w:pPr>
-    </w:p>
-    <w:p>
-      <w:pPr>
-        <w:rPr>
-          <w:color w:val="0E101A"/>
-        </w:rPr>
-      </w:pPr>
-      <w:r>
-        <w:rPr>
-          <w:color w:val="0E101A"/>
-        </w:rPr>
+      <w:r>
+        <w:rPr>
+          <w:color w:val="0E101A"/>
+        </w:rPr>
+        <w:t>[</w:t>
+      </w:r>
+      <w:hyperlink w:anchor="_6._References_/" w:history="1">
+        <w:r>
+          <w:rPr>
+            <w:rStyle w:val="Hyperlink"/>
+          </w:rPr>
+          <w:t>ref 3</w:t>
+        </w:r>
+      </w:hyperlink>
+      <w:r>
+        <w:rPr>
+          <w:color w:val="0E101A"/>
+        </w:rPr>
+        <w:t>]</w:t>
+      </w:r>
+    </w:p>
+    <w:p>
+      <w:pPr>
+        <w:rPr>
+          <w:color w:val="0E101A"/>
+        </w:rPr>
+      </w:pPr>
+    </w:p>
+    <w:p>
+      <w:pPr>
+        <w:rPr>
+          <w:color w:val="0E101A"/>
+        </w:rPr>
+      </w:pPr>
+      <w:r>
+        <w:rPr>
+          <w:color w:val="0E101A"/>
+        </w:rPr>
+        <w:lastRenderedPageBreak/>
         <w:t>For this project, Due to the non-linearity of a dataset, some regression algorithms are about to use(mentioned above). Those algorithms are popularly known for complex and high dimensional datasets.</w:t>
       </w:r>
       <w:r>
         <w:rPr>
           <w:color w:val="0E101A"/>
         </w:rPr>
-        <w:t xml:space="preserve"> Please find appendix for Gantt chart</w:t>
-      </w:r>
-    </w:p>
-    <w:p>
-      <w:pPr>
-        <w:rPr>
-          <w:color w:val="0E101A"/>
-        </w:rPr>
-      </w:pPr>
-    </w:p>
-    <w:p>
-      <w:pPr>
-        <w:rPr>
-          <w:color w:val="0E101A"/>
-        </w:rPr>
-      </w:pPr>
-      <w:r>
-        <w:rPr>
-          <w:color w:val="0E101A"/>
-        </w:rPr>
-        <w:t xml:space="preserve">Additional one day backup for Regression. If Some techniques will take more time so this backup day will be used. Another critical, Ensemble technique is a powerful technique </w:t>
-      </w:r>
-      <w:r>
-        <w:rPr>
-          <w:color w:val="0E101A"/>
-        </w:rPr>
-        <w:lastRenderedPageBreak/>
-        <w:t>combining multiple regressions in one line will increase predictions and fewer failover conditions.</w:t>
+        <w:t xml:space="preserve"> </w:t>
+      </w:r>
+      <w:r>
+        <w:rPr>
+          <w:color w:val="0E101A"/>
+        </w:rPr>
+        <w:t>[</w:t>
+      </w:r>
+      <w:hyperlink w:anchor="_7.g._Gantt_Chart" w:history="1">
+        <w:r>
+          <w:rPr>
+            <w:rStyle w:val="Hyperlink"/>
+          </w:rPr>
+          <w:t>appendix 7.g</w:t>
+        </w:r>
+      </w:hyperlink>
+      <w:r>
+        <w:rPr>
+          <w:color w:val="0E101A"/>
+        </w:rPr>
+        <w:t>]</w:t>
+      </w:r>
+      <w:r>
+        <w:rPr>
+          <w:color w:val="0E101A"/>
+        </w:rPr>
+        <w:t xml:space="preserve"> </w:t>
+      </w:r>
+      <w:r>
+        <w:rPr>
+          <w:color w:val="0E101A"/>
+        </w:rPr>
+        <w:t>[</w:t>
+      </w:r>
+      <w:hyperlink w:anchor="_6._References_/" w:history="1">
+        <w:r>
+          <w:rPr>
+            <w:rStyle w:val="Hyperlink"/>
+          </w:rPr>
+          <w:t>ref 1</w:t>
+        </w:r>
+      </w:hyperlink>
+      <w:r>
+        <w:rPr>
+          <w:color w:val="0E101A"/>
+        </w:rPr>
+        <w:t>]</w:t>
+      </w:r>
+    </w:p>
+    <w:p>
+      <w:pPr>
+        <w:rPr>
+          <w:color w:val="0E101A"/>
+        </w:rPr>
+      </w:pPr>
+    </w:p>
+    <w:p>
+      <w:pPr>
+        <w:rPr>
+          <w:color w:val="0E101A"/>
+        </w:rPr>
+      </w:pPr>
+      <w:r>
+        <w:rPr>
+          <w:color w:val="0E101A"/>
+        </w:rPr>
+        <w:t>Additional one day backup for Regression. If Some techniques will take more time so this backup day will be used. Another significant thing is Ensemble technique is a powerful technique combining multiple regressions in one line will increase predictions and fewer failover conditions</w:t>
+      </w:r>
+      <w:r>
+        <w:rPr>
+          <w:color w:val="0E101A"/>
+        </w:rPr>
+        <w:t>.</w:t>
+      </w:r>
+      <w:r>
+        <w:rPr>
+          <w:color w:val="0E101A"/>
+        </w:rPr>
+        <w:t>[</w:t>
+      </w:r>
+      <w:hyperlink w:anchor="_6._References_/" w:history="1">
+        <w:r>
+          <w:rPr>
+            <w:rStyle w:val="Hyperlink"/>
+          </w:rPr>
+          <w:t>ref 2</w:t>
+        </w:r>
+      </w:hyperlink>
+      <w:r>
+        <w:rPr>
+          <w:color w:val="0E101A"/>
+        </w:rPr>
+        <w:t>]</w:t>
       </w:r>
     </w:p>
     <w:p>
@@ -4181,6 +4474,20 @@
       <w:r>
         <w:t>Neural networks are another popular and best solution for data science projects. There are easy to implement and more powerful. For this project, these concepts of neural networks were about to implement.</w:t>
       </w:r>
+      <w:r>
+        <w:t>[</w:t>
+      </w:r>
+      <w:hyperlink w:anchor="_6._References_/" w:history="1">
+        <w:r>
+          <w:rPr>
+            <w:rStyle w:val="Hyperlink"/>
+          </w:rPr>
+          <w:t>ref 7</w:t>
+        </w:r>
+      </w:hyperlink>
+      <w:r>
+        <w:t>]</w:t>
+      </w:r>
     </w:p>
     <w:p>
       <w:pPr>
@@ -4690,6 +4997,9 @@
     </w:tbl>
     <w:p/>
     <w:p/>
+    <w:p/>
+    <w:p/>
+    <w:p/>
     <w:p>
       <w:pPr>
         <w:pStyle w:val="Heading4"/>
@@ -4701,6 +5011,7 @@
         <w:rPr>
           <w:lang w:eastAsia="en-GB"/>
         </w:rPr>
+        <w:lastRenderedPageBreak/>
         <w:t xml:space="preserve">4.2.4. </w:t>
       </w:r>
       <w:r>
@@ -4748,7 +5059,7 @@
               <w:rPr>
                 <w:color w:val="0E101A"/>
               </w:rPr>
-              <w:t>Technique</w:t>
+              <w:t>Report</w:t>
             </w:r>
           </w:p>
         </w:tc>
@@ -5109,7 +5420,10 @@
         <w:pStyle w:val="Heading2"/>
       </w:pPr>
       <w:bookmarkStart w:id="20" w:name="_Toc76040922"/>
-      <w:r>
+      <w:bookmarkStart w:id="21" w:name="_6._References_/"/>
+      <w:bookmarkEnd w:id="21"/>
+      <w:r>
+        <w:lastRenderedPageBreak/>
         <w:t xml:space="preserve">6. </w:t>
       </w:r>
       <w:r>
@@ -5420,18 +5734,7 @@
           <w:szCs w:val="20"/>
           <w:shd w:val="clear" w:color="auto" w:fill="FFFFFF"/>
         </w:rPr>
-        <w:t>. [online] Available at: &lt;https://towardsdatascience.com/predicting-house-</w:t>
-      </w:r>
-      <w:r>
-        <w:rPr>
-          <w:rFonts w:ascii="Open Sans" w:hAnsi="Open Sans" w:cs="Open Sans"/>
-          <w:color w:val="000000"/>
-          <w:sz w:val="20"/>
-          <w:szCs w:val="20"/>
-          <w:shd w:val="clear" w:color="auto" w:fill="FFFFFF"/>
-        </w:rPr>
-        <w:lastRenderedPageBreak/>
-        <w:t>prices-with-linear-regression-machine-learning-from-scratch-part-ii-47a0238aeac1&gt; [Accessed 1 July 2021].</w:t>
+        <w:t>. [online] Available at: &lt;https://towardsdatascience.com/predicting-house-prices-with-linear-regression-machine-learning-from-scratch-part-ii-47a0238aeac1&gt; [Accessed 1 July 2021].</w:t>
       </w:r>
     </w:p>
     <w:p>
@@ -5577,14 +5880,14 @@
       <w:pPr>
         <w:pStyle w:val="Heading2"/>
       </w:pPr>
-      <w:bookmarkStart w:id="21" w:name="_Toc76040923"/>
+      <w:bookmarkStart w:id="22" w:name="_Toc76040923"/>
       <w:r>
         <w:t xml:space="preserve">7. </w:t>
       </w:r>
       <w:r>
         <w:t>Appendices</w:t>
       </w:r>
-      <w:bookmarkEnd w:id="21"/>
+      <w:bookmarkEnd w:id="22"/>
     </w:p>
     <w:p>
       <w:r>
@@ -5596,9 +5899,13 @@
       <w:pPr>
         <w:pStyle w:val="Heading4"/>
       </w:pPr>
+      <w:bookmarkStart w:id="23" w:name="_Ref76112011"/>
+      <w:bookmarkStart w:id="24" w:name="_7.a._Identifying_top"/>
+      <w:bookmarkEnd w:id="24"/>
       <w:r>
         <w:t>7.a. Identifying top city spending’s on houses</w:t>
       </w:r>
+      <w:bookmarkEnd w:id="23"/>
     </w:p>
     <w:p>
       <w:pPr>
@@ -5657,9 +5964,13 @@
       <w:pPr>
         <w:pStyle w:val="Heading4"/>
       </w:pPr>
+      <w:bookmarkStart w:id="25" w:name="_Ref76112090"/>
+      <w:bookmarkStart w:id="26" w:name="_7.b._Which_City/State"/>
+      <w:bookmarkEnd w:id="26"/>
       <w:r>
         <w:t>7.b. Which City/State construction is more</w:t>
       </w:r>
+      <w:bookmarkEnd w:id="25"/>
     </w:p>
     <w:p>
       <w:pPr>
@@ -5727,6 +6038,9 @@
       <w:pPr>
         <w:pStyle w:val="Heading4"/>
       </w:pPr>
+      <w:bookmarkStart w:id="27" w:name="_Ref76112143"/>
+      <w:bookmarkStart w:id="28" w:name="_7.c._Which_bedrooms"/>
+      <w:bookmarkEnd w:id="28"/>
       <w:r>
         <w:t xml:space="preserve">7.c. Which bedrooms will people prefer across </w:t>
       </w:r>
@@ -5734,6 +6048,7 @@
       <w:r>
         <w:t>india</w:t>
       </w:r>
+      <w:bookmarkEnd w:id="27"/>
       <w:proofErr w:type="spellEnd"/>
     </w:p>
     <w:p>
@@ -5802,7 +6117,10 @@
       <w:pPr>
         <w:pStyle w:val="Heading4"/>
       </w:pPr>
-      <w:r>
+      <w:bookmarkStart w:id="29" w:name="_7.d._Did_price"/>
+      <w:bookmarkEnd w:id="29"/>
+      <w:r>
+        <w:lastRenderedPageBreak/>
         <w:t>7.d. Did price will influence by sellers</w:t>
       </w:r>
     </w:p>
@@ -5913,8 +6231,9 @@
       <w:pPr>
         <w:pStyle w:val="Heading4"/>
       </w:pPr>
-      <w:r>
-        <w:lastRenderedPageBreak/>
+      <w:bookmarkStart w:id="30" w:name="_7.e._Scatter_Plot"/>
+      <w:bookmarkEnd w:id="30"/>
+      <w:r>
         <w:t xml:space="preserve">7.e. Scatter Plot for house features </w:t>
       </w:r>
     </w:p>
@@ -5984,6 +6303,8 @@
       <w:pPr>
         <w:pStyle w:val="Heading4"/>
       </w:pPr>
+      <w:bookmarkStart w:id="31" w:name="_7.f._Linear_Regression"/>
+      <w:bookmarkEnd w:id="31"/>
       <w:r>
         <w:t>7.f. Linear Regression</w:t>
       </w:r>
@@ -6063,6 +6384,8 @@
       <w:pPr>
         <w:pStyle w:val="Heading4"/>
       </w:pPr>
+      <w:bookmarkStart w:id="32" w:name="_7.g._Gantt_Chart"/>
+      <w:bookmarkEnd w:id="32"/>
       <w:r>
         <w:t>7.g. Gantt Chart</w:t>
       </w:r>
@@ -6085,6 +6408,7 @@
           <w:noProof/>
           <w:lang w:eastAsia="en-US"/>
         </w:rPr>
+        <w:lastRenderedPageBreak/>
         <w:drawing>
           <wp:inline distT="0" distB="0" distL="0" distR="0" wp14:anchorId="274CD462" wp14:editId="399F4862">
             <wp:extent cx="2424610" cy="2174789"/>
@@ -8217,6 +8541,30 @@
       <w:szCs w:val="20"/>
     </w:rPr>
   </w:style>
+  <w:style w:type="character" w:styleId="UnresolvedMention">
+    <w:name w:val="Unresolved Mention"/>
+    <w:basedOn w:val="DefaultParagraphFont"/>
+    <w:uiPriority w:val="99"/>
+    <w:semiHidden/>
+    <w:unhideWhenUsed/>
+    <w:rsid w:val="001B4FC7"/>
+    <w:rPr>
+      <w:color w:val="605E5C"/>
+      <w:shd w:val="clear" w:color="auto" w:fill="E1DFDD"/>
+    </w:rPr>
+  </w:style>
+  <w:style w:type="character" w:styleId="FollowedHyperlink">
+    <w:name w:val="FollowedHyperlink"/>
+    <w:basedOn w:val="DefaultParagraphFont"/>
+    <w:uiPriority w:val="99"/>
+    <w:semiHidden/>
+    <w:unhideWhenUsed/>
+    <w:rsid w:val="001B4FC7"/>
+    <w:rPr>
+      <w:color w:val="954F72" w:themeColor="followedHyperlink"/>
+      <w:u w:val="single"/>
+    </w:rPr>
+  </w:style>
 </w:styles>
 </file>
 

</xml_diff>